<commit_message>
COB-28: User Manual updates
</commit_message>
<xml_diff>
--- a/Cobbler User Manual.docx
+++ b/Cobbler User Manual.docx
@@ -111,19 +111,7 @@
           <w:rPr>
             <w:rStyle w:val="Hyperlink"/>
           </w:rPr>
-          <w:t>Joshua</w:t>
-        </w:r>
-        <w:r>
-          <w:rPr>
-            <w:rStyle w:val="Hyperlink"/>
-          </w:rPr>
-          <w:t xml:space="preserve"> </w:t>
-        </w:r>
-        <w:r>
-          <w:rPr>
-            <w:rStyle w:val="Hyperlink"/>
-          </w:rPr>
-          <w:t>Horvath</w:t>
+          <w:t>Joshua Horvath</w:t>
         </w:r>
       </w:hyperlink>
       <w:r>
@@ -400,7 +388,13 @@
         </w:numPr>
       </w:pPr>
       <w:r>
-        <w:t xml:space="preserve">The file may be turned off to allow other types of text files to be opened. </w:t>
+        <w:t xml:space="preserve">The </w:t>
+      </w:r>
+      <w:r>
+        <w:t>filter</w:t>
+      </w:r>
+      <w:r>
+        <w:t xml:space="preserve"> may be turned off to allow other types of text files to be opened. </w:t>
       </w:r>
     </w:p>
     <w:p>
@@ -457,15 +451,19 @@
     </w:p>
     <w:p>
       <w:r>
-        <w:t xml:space="preserve">Files that have been opened in Cobbler in the past can be reopened under the recent </w:t>
-      </w:r>
-      <w:proofErr w:type="gramStart"/>
-      <w:r>
-        <w:t>files</w:t>
-      </w:r>
-      <w:proofErr w:type="gramEnd"/>
-      <w:r>
-        <w:t xml:space="preserve"> menu. </w:t>
+        <w:t xml:space="preserve">Files that have been opened in Cobbler in the past can be reopened under the </w:t>
+      </w:r>
+      <w:r>
+        <w:t>R</w:t>
+      </w:r>
+      <w:r>
+        <w:t xml:space="preserve">ecent </w:t>
+      </w:r>
+      <w:r>
+        <w:t>F</w:t>
+      </w:r>
+      <w:r>
+        <w:t xml:space="preserve">iles menu. </w:t>
       </w:r>
     </w:p>
     <w:p>
@@ -782,7 +780,18 @@
     </w:p>
     <w:p>
       <w:r>
-        <w:t xml:space="preserve">From the file menu exists a menu option to open the Settings dialog. In this dialog the user can select a visual theme for the cobbler application, including a dark mode. From the settings dialog there is also an option to clear the Recent Files menu. </w:t>
+        <w:t xml:space="preserve">From the </w:t>
+      </w:r>
+      <w:proofErr w:type="gramStart"/>
+      <w:r>
+        <w:t xml:space="preserve">Utilities </w:t>
+      </w:r>
+      <w:r>
+        <w:t xml:space="preserve"> menu</w:t>
+      </w:r>
+      <w:proofErr w:type="gramEnd"/>
+      <w:r>
+        <w:t xml:space="preserve"> exists a menu option to open the Settings dialog. In this dialog the user can select a visual theme for the cobbler application, including a dark mode. From the settings dialog there is also an option to clear the Recent Files menu. </w:t>
       </w:r>
     </w:p>
     <w:p>
@@ -796,7 +805,34 @@
     </w:p>
     <w:p>
       <w:r>
-        <w:t xml:space="preserve">COBOL is a verbose programing language, an option that can be helpful to autogenerate a basic file structure that can be filled out by hand without having to manual type some of the boilerplate information. </w:t>
+        <w:t xml:space="preserve">Because </w:t>
+      </w:r>
+      <w:r>
+        <w:t>COBOL is a verbose programing language, a</w:t>
+      </w:r>
+      <w:r>
+        <w:t xml:space="preserve"> feature</w:t>
+      </w:r>
+      <w:r>
+        <w:t xml:space="preserve"> that can be helpful</w:t>
+      </w:r>
+      <w:r>
+        <w:t xml:space="preserve"> is to</w:t>
+      </w:r>
+      <w:r>
+        <w:t xml:space="preserve"> autogenerate a basic file structure</w:t>
+      </w:r>
+      <w:r>
+        <w:t xml:space="preserve"> </w:t>
+      </w:r>
+      <w:r>
+        <w:t>without having to manual type some of the boilerplate</w:t>
+      </w:r>
+      <w:r>
+        <w:t xml:space="preserve"> header</w:t>
+      </w:r>
+      <w:r>
+        <w:t xml:space="preserve"> information. </w:t>
       </w:r>
     </w:p>
     <w:p>

</xml_diff>

<commit_message>
User Manual Updates: Go to line, find, and replace text
</commit_message>
<xml_diff>
--- a/Cobbler User Manual.docx
+++ b/Cobbler User Manual.docx
@@ -695,7 +695,13 @@
     </w:p>
     <w:p>
       <w:r>
-        <w:t xml:space="preserve">The edit menu features contain controls that are standard for a text editor including: </w:t>
+        <w:t xml:space="preserve">The </w:t>
+      </w:r>
+      <w:r>
+        <w:t>E</w:t>
+      </w:r>
+      <w:r>
+        <w:t xml:space="preserve">dit menu features contain controls that are standard for a text editor including: </w:t>
       </w:r>
     </w:p>
     <w:p>
@@ -775,7 +781,101 @@
         <w:pStyle w:val="Heading2"/>
       </w:pPr>
       <w:r>
-        <w:t>Settings Dialog</w:t>
+        <w:t>Utilities Menu</w:t>
+      </w:r>
+    </w:p>
+    <w:p>
+      <w:r>
+        <w:t xml:space="preserve">The Utilities menu contains features that assist in the editing of text files and changing application settings. </w:t>
+      </w:r>
+    </w:p>
+    <w:p>
+      <w:pPr>
+        <w:pStyle w:val="ListParagraph"/>
+        <w:numPr>
+          <w:ilvl w:val="0"/>
+          <w:numId w:val="16"/>
+        </w:numPr>
+      </w:pPr>
+      <w:r>
+        <w:t>Go to line…</w:t>
+      </w:r>
+    </w:p>
+    <w:p>
+      <w:pPr>
+        <w:pStyle w:val="ListParagraph"/>
+        <w:numPr>
+          <w:ilvl w:val="0"/>
+          <w:numId w:val="16"/>
+        </w:numPr>
+      </w:pPr>
+      <w:r>
+        <w:t>Find…</w:t>
+      </w:r>
+    </w:p>
+    <w:p>
+      <w:pPr>
+        <w:pStyle w:val="ListParagraph"/>
+        <w:numPr>
+          <w:ilvl w:val="0"/>
+          <w:numId w:val="16"/>
+        </w:numPr>
+      </w:pPr>
+      <w:r>
+        <w:lastRenderedPageBreak/>
+        <w:t>Replace…</w:t>
+      </w:r>
+    </w:p>
+    <w:p>
+      <w:pPr>
+        <w:pStyle w:val="ListParagraph"/>
+        <w:numPr>
+          <w:ilvl w:val="0"/>
+          <w:numId w:val="16"/>
+        </w:numPr>
+      </w:pPr>
+      <w:r>
+        <w:t>Settings…</w:t>
+      </w:r>
+    </w:p>
+    <w:p>
+      <w:pPr>
+        <w:pStyle w:val="Heading2"/>
+      </w:pPr>
+      <w:r>
+        <w:t>Go to Line</w:t>
+      </w:r>
+    </w:p>
+    <w:p>
+      <w:r>
+        <w:t xml:space="preserve">Opens a dialog that allows quickly moving to a specific line number in the text file. </w:t>
+      </w:r>
+    </w:p>
+    <w:p>
+      <w:pPr>
+        <w:pStyle w:val="Heading2"/>
+      </w:pPr>
+      <w:r>
+        <w:t>Find and Replace Dialogs</w:t>
+      </w:r>
+    </w:p>
+    <w:p>
+      <w:r>
+        <w:t xml:space="preserve">Dialogs for finding and replacing text within the open text file are available under the Utilities menu. Results, such as find and replace counts, will appear in the status bar at the bottom of the application window. Closing the </w:t>
+      </w:r>
+      <w:r>
+        <w:t xml:space="preserve">find or replace dialog will reset the status bar contents. </w:t>
+      </w:r>
+    </w:p>
+    <w:p>
+      <w:pPr>
+        <w:pStyle w:val="Heading2"/>
+      </w:pPr>
+      <w:r>
+        <w:t xml:space="preserve">Application </w:t>
+      </w:r>
+      <w:r>
+        <w:t>Settings</w:t>
       </w:r>
     </w:p>
     <w:p>
@@ -799,7 +899,6 @@
         <w:pStyle w:val="Heading2"/>
       </w:pPr>
       <w:r>
-        <w:lastRenderedPageBreak/>
         <w:t>New Document Template</w:t>
       </w:r>
     </w:p>
@@ -1018,6 +1117,7 @@
         </w:numPr>
       </w:pPr>
       <w:r>
+        <w:lastRenderedPageBreak/>
         <w:t xml:space="preserve">display </w:t>
       </w:r>
     </w:p>
@@ -2202,6 +2302,119 @@
     </w:lvl>
   </w:abstractNum>
   <w:abstractNum w:abstractNumId="11" w15:restartNumberingAfterBreak="0">
+    <w:nsid w:val="62092FFE"/>
+    <w:multiLevelType w:val="hybridMultilevel"/>
+    <w:tmpl w:val="E5CC5C64"/>
+    <w:lvl w:ilvl="0" w:tplc="04090001">
+      <w:start w:val="1"/>
+      <w:numFmt w:val="bullet"/>
+      <w:lvlText w:val=""/>
+      <w:lvlJc w:val="left"/>
+      <w:pPr>
+        <w:ind w:left="720" w:hanging="360"/>
+      </w:pPr>
+      <w:rPr>
+        <w:rFonts w:ascii="Symbol" w:hAnsi="Symbol" w:hint="default"/>
+      </w:rPr>
+    </w:lvl>
+    <w:lvl w:ilvl="1" w:tplc="04090003" w:tentative="1">
+      <w:start w:val="1"/>
+      <w:numFmt w:val="bullet"/>
+      <w:lvlText w:val="o"/>
+      <w:lvlJc w:val="left"/>
+      <w:pPr>
+        <w:ind w:left="1440" w:hanging="360"/>
+      </w:pPr>
+      <w:rPr>
+        <w:rFonts w:ascii="Courier New" w:hAnsi="Courier New" w:cs="Courier New" w:hint="default"/>
+      </w:rPr>
+    </w:lvl>
+    <w:lvl w:ilvl="2" w:tplc="04090005" w:tentative="1">
+      <w:start w:val="1"/>
+      <w:numFmt w:val="bullet"/>
+      <w:lvlText w:val=""/>
+      <w:lvlJc w:val="left"/>
+      <w:pPr>
+        <w:ind w:left="2160" w:hanging="360"/>
+      </w:pPr>
+      <w:rPr>
+        <w:rFonts w:ascii="Wingdings" w:hAnsi="Wingdings" w:hint="default"/>
+      </w:rPr>
+    </w:lvl>
+    <w:lvl w:ilvl="3" w:tplc="04090001" w:tentative="1">
+      <w:start w:val="1"/>
+      <w:numFmt w:val="bullet"/>
+      <w:lvlText w:val=""/>
+      <w:lvlJc w:val="left"/>
+      <w:pPr>
+        <w:ind w:left="2880" w:hanging="360"/>
+      </w:pPr>
+      <w:rPr>
+        <w:rFonts w:ascii="Symbol" w:hAnsi="Symbol" w:hint="default"/>
+      </w:rPr>
+    </w:lvl>
+    <w:lvl w:ilvl="4" w:tplc="04090003" w:tentative="1">
+      <w:start w:val="1"/>
+      <w:numFmt w:val="bullet"/>
+      <w:lvlText w:val="o"/>
+      <w:lvlJc w:val="left"/>
+      <w:pPr>
+        <w:ind w:left="3600" w:hanging="360"/>
+      </w:pPr>
+      <w:rPr>
+        <w:rFonts w:ascii="Courier New" w:hAnsi="Courier New" w:cs="Courier New" w:hint="default"/>
+      </w:rPr>
+    </w:lvl>
+    <w:lvl w:ilvl="5" w:tplc="04090005" w:tentative="1">
+      <w:start w:val="1"/>
+      <w:numFmt w:val="bullet"/>
+      <w:lvlText w:val=""/>
+      <w:lvlJc w:val="left"/>
+      <w:pPr>
+        <w:ind w:left="4320" w:hanging="360"/>
+      </w:pPr>
+      <w:rPr>
+        <w:rFonts w:ascii="Wingdings" w:hAnsi="Wingdings" w:hint="default"/>
+      </w:rPr>
+    </w:lvl>
+    <w:lvl w:ilvl="6" w:tplc="04090001" w:tentative="1">
+      <w:start w:val="1"/>
+      <w:numFmt w:val="bullet"/>
+      <w:lvlText w:val=""/>
+      <w:lvlJc w:val="left"/>
+      <w:pPr>
+        <w:ind w:left="5040" w:hanging="360"/>
+      </w:pPr>
+      <w:rPr>
+        <w:rFonts w:ascii="Symbol" w:hAnsi="Symbol" w:hint="default"/>
+      </w:rPr>
+    </w:lvl>
+    <w:lvl w:ilvl="7" w:tplc="04090003" w:tentative="1">
+      <w:start w:val="1"/>
+      <w:numFmt w:val="bullet"/>
+      <w:lvlText w:val="o"/>
+      <w:lvlJc w:val="left"/>
+      <w:pPr>
+        <w:ind w:left="5760" w:hanging="360"/>
+      </w:pPr>
+      <w:rPr>
+        <w:rFonts w:ascii="Courier New" w:hAnsi="Courier New" w:cs="Courier New" w:hint="default"/>
+      </w:rPr>
+    </w:lvl>
+    <w:lvl w:ilvl="8" w:tplc="04090005" w:tentative="1">
+      <w:start w:val="1"/>
+      <w:numFmt w:val="bullet"/>
+      <w:lvlText w:val=""/>
+      <w:lvlJc w:val="left"/>
+      <w:pPr>
+        <w:ind w:left="6480" w:hanging="360"/>
+      </w:pPr>
+      <w:rPr>
+        <w:rFonts w:ascii="Wingdings" w:hAnsi="Wingdings" w:hint="default"/>
+      </w:rPr>
+    </w:lvl>
+  </w:abstractNum>
+  <w:abstractNum w:abstractNumId="12" w15:restartNumberingAfterBreak="0">
     <w:nsid w:val="66A518F1"/>
     <w:multiLevelType w:val="hybridMultilevel"/>
     <w:tmpl w:val="2682A26C"/>
@@ -2313,7 +2526,7 @@
       </w:rPr>
     </w:lvl>
   </w:abstractNum>
-  <w:abstractNum w:abstractNumId="12" w15:restartNumberingAfterBreak="0">
+  <w:abstractNum w:abstractNumId="13" w15:restartNumberingAfterBreak="0">
     <w:nsid w:val="69F34B92"/>
     <w:multiLevelType w:val="hybridMultilevel"/>
     <w:tmpl w:val="DA6CDCF6"/>
@@ -2399,7 +2612,7 @@
       </w:pPr>
     </w:lvl>
   </w:abstractNum>
-  <w:abstractNum w:abstractNumId="13" w15:restartNumberingAfterBreak="0">
+  <w:abstractNum w:abstractNumId="14" w15:restartNumberingAfterBreak="0">
     <w:nsid w:val="6B69769D"/>
     <w:multiLevelType w:val="hybridMultilevel"/>
     <w:tmpl w:val="51440F3E"/>
@@ -2511,7 +2724,7 @@
       </w:rPr>
     </w:lvl>
   </w:abstractNum>
-  <w:abstractNum w:abstractNumId="14" w15:restartNumberingAfterBreak="0">
+  <w:abstractNum w:abstractNumId="15" w15:restartNumberingAfterBreak="0">
     <w:nsid w:val="756564A9"/>
     <w:multiLevelType w:val="hybridMultilevel"/>
     <w:tmpl w:val="62A25CA4"/>
@@ -2630,10 +2843,10 @@
     <w:abstractNumId w:val="4"/>
   </w:num>
   <w:num w:numId="3" w16cid:durableId="213273686">
-    <w:abstractNumId w:val="14"/>
+    <w:abstractNumId w:val="15"/>
   </w:num>
   <w:num w:numId="4" w16cid:durableId="184757022">
-    <w:abstractNumId w:val="13"/>
+    <w:abstractNumId w:val="14"/>
   </w:num>
   <w:num w:numId="5" w16cid:durableId="1377654963">
     <w:abstractNumId w:val="1"/>
@@ -2642,10 +2855,10 @@
     <w:abstractNumId w:val="8"/>
   </w:num>
   <w:num w:numId="7" w16cid:durableId="261958681">
-    <w:abstractNumId w:val="11"/>
+    <w:abstractNumId w:val="12"/>
   </w:num>
   <w:num w:numId="8" w16cid:durableId="1423602884">
-    <w:abstractNumId w:val="12"/>
+    <w:abstractNumId w:val="13"/>
   </w:num>
   <w:num w:numId="9" w16cid:durableId="587888134">
     <w:abstractNumId w:val="5"/>
@@ -2667,6 +2880,9 @@
   </w:num>
   <w:num w:numId="15" w16cid:durableId="1641693472">
     <w:abstractNumId w:val="7"/>
+  </w:num>
+  <w:num w:numId="16" w16cid:durableId="2103989078">
+    <w:abstractNumId w:val="11"/>
   </w:num>
 </w:numbering>
 </file>

</xml_diff>

<commit_message>
COB-34 User manual update for text autocomplete
</commit_message>
<xml_diff>
--- a/Cobbler User Manual.docx
+++ b/Cobbler User Manual.docx
@@ -1015,6 +1015,22 @@
         <w:pStyle w:val="Heading2"/>
       </w:pPr>
       <w:r>
+        <w:t>Text Autocomplete</w:t>
+      </w:r>
+    </w:p>
+    <w:p>
+      <w:r>
+        <w:t>Text autocomplete is available through the key command, control + spacebar. On typing this key combination, a popup menu is displayed. This popup menu is populated with all the COBOL keywords and intrinsic functions stored inside of Cobbler. The popup menu is filtered by what</w:t>
+      </w:r>
+      <w:r>
+        <w:t xml:space="preserve"> characters are typed to the immediate left of the curser location in the editor. </w:t>
+      </w:r>
+    </w:p>
+    <w:p>
+      <w:pPr>
+        <w:pStyle w:val="Heading2"/>
+      </w:pPr>
+      <w:r>
         <w:t>Current Issues:</w:t>
       </w:r>
     </w:p>
@@ -1039,6 +1055,7 @@
         </w:numPr>
       </w:pPr>
       <w:r>
+        <w:lastRenderedPageBreak/>
         <w:t xml:space="preserve">COBOL keywords containing a word space may not highlight correctly </w:t>
       </w:r>
       <w:r>
@@ -1117,7 +1134,6 @@
         </w:numPr>
       </w:pPr>
       <w:r>
-        <w:lastRenderedPageBreak/>
         <w:t xml:space="preserve">display </w:t>
       </w:r>
     </w:p>

</xml_diff>

<commit_message>
COB-43 User Manual update for spell checker
</commit_message>
<xml_diff>
--- a/Cobbler User Manual.docx
+++ b/Cobbler User Manual.docx
@@ -891,7 +891,25 @@
       </w:r>
       <w:proofErr w:type="gramEnd"/>
       <w:r>
-        <w:t xml:space="preserve"> exists a menu option to open the Settings dialog. In this dialog the user can select a visual theme for the cobbler application, including a dark mode. From the settings dialog there is also an option to clear the Recent Files menu. </w:t>
+        <w:t xml:space="preserve"> exists a menu option to open the Settings dialog. In this dialog the user can select a visual theme for the cobbler application, including a dark mode. From the settings dialog there </w:t>
+      </w:r>
+      <w:r>
+        <w:t>are</w:t>
+      </w:r>
+      <w:r>
+        <w:t xml:space="preserve"> also option</w:t>
+      </w:r>
+      <w:r>
+        <w:t>s</w:t>
+      </w:r>
+      <w:r>
+        <w:t xml:space="preserve"> to clear the Recent Files menu</w:t>
+      </w:r>
+      <w:r>
+        <w:t xml:space="preserve"> and to enable or disable the spell checker</w:t>
+      </w:r>
+      <w:r>
+        <w:t xml:space="preserve">. </w:t>
       </w:r>
     </w:p>
     <w:p>
@@ -1031,6 +1049,29 @@
         <w:pStyle w:val="Heading2"/>
       </w:pPr>
       <w:r>
+        <w:lastRenderedPageBreak/>
+        <w:t>Spell Checker</w:t>
+      </w:r>
+    </w:p>
+    <w:p>
+      <w:r>
+        <w:t xml:space="preserve">Comments within COBOL code can </w:t>
+      </w:r>
+      <w:r>
+        <w:t>be</w:t>
+      </w:r>
+      <w:r>
+        <w:t xml:space="preserve"> spell checked. When a word appears within a code comment that is not recognized, then a squiggle line appears under that word. The comment spell checker can be turned off and on in the settings dialog. </w:t>
+      </w:r>
+    </w:p>
+    <w:p>
+      <w:pPr>
+        <w:pStyle w:val="Heading2"/>
+      </w:pPr>
+      <w:r>
+        <w:t xml:space="preserve">Notes and </w:t>
+      </w:r>
+      <w:r>
         <w:t>Current Issues:</w:t>
       </w:r>
     </w:p>
@@ -1043,7 +1084,7 @@
         </w:numPr>
       </w:pPr>
       <w:r>
-        <w:t xml:space="preserve">Syntax highlighting is not complete. </w:t>
+        <w:t xml:space="preserve">Keywords are recognized in lowercase, uppercase, and title case. </w:t>
       </w:r>
     </w:p>
     <w:p>
@@ -1055,11 +1096,46 @@
         </w:numPr>
       </w:pPr>
       <w:r>
-        <w:lastRenderedPageBreak/>
-        <w:t xml:space="preserve">COBOL keywords containing a word space may not highlight correctly </w:t>
-      </w:r>
-      <w:r>
-        <w:t xml:space="preserve">in the second word. </w:t>
+        <w:t xml:space="preserve">Recognized: </w:t>
+      </w:r>
+    </w:p>
+    <w:p>
+      <w:pPr>
+        <w:pStyle w:val="ListParagraph"/>
+        <w:numPr>
+          <w:ilvl w:val="2"/>
+          <w:numId w:val="15"/>
+        </w:numPr>
+      </w:pPr>
+      <w:r>
+        <w:t>DISPLAY</w:t>
+      </w:r>
+      <w:r>
+        <w:t xml:space="preserve"> </w:t>
+      </w:r>
+    </w:p>
+    <w:p>
+      <w:pPr>
+        <w:pStyle w:val="ListParagraph"/>
+        <w:numPr>
+          <w:ilvl w:val="2"/>
+          <w:numId w:val="15"/>
+        </w:numPr>
+      </w:pPr>
+      <w:r>
+        <w:t xml:space="preserve">display </w:t>
+      </w:r>
+    </w:p>
+    <w:p>
+      <w:pPr>
+        <w:pStyle w:val="ListParagraph"/>
+        <w:numPr>
+          <w:ilvl w:val="2"/>
+          <w:numId w:val="15"/>
+        </w:numPr>
+      </w:pPr>
+      <w:r>
+        <w:t xml:space="preserve">Display </w:t>
       </w:r>
     </w:p>
     <w:p>
@@ -1071,7 +1147,36 @@
         </w:numPr>
       </w:pPr>
       <w:r>
-        <w:t xml:space="preserve">Sometimes a word may not highlight correctly if there is not a word space after the keyword. </w:t>
+        <w:t xml:space="preserve">Not recognized: </w:t>
+      </w:r>
+    </w:p>
+    <w:p>
+      <w:pPr>
+        <w:pStyle w:val="ListParagraph"/>
+        <w:numPr>
+          <w:ilvl w:val="2"/>
+          <w:numId w:val="15"/>
+        </w:numPr>
+      </w:pPr>
+      <w:proofErr w:type="spellStart"/>
+      <w:r>
+        <w:t>disPLAY</w:t>
+      </w:r>
+      <w:proofErr w:type="spellEnd"/>
+      <w:r>
+        <w:t xml:space="preserve"> </w:t>
+      </w:r>
+    </w:p>
+    <w:p>
+      <w:pPr>
+        <w:pStyle w:val="ListParagraph"/>
+        <w:numPr>
+          <w:ilvl w:val="0"/>
+          <w:numId w:val="15"/>
+        </w:numPr>
+      </w:pPr>
+      <w:r>
+        <w:t xml:space="preserve">Syntax highlighting is not complete. </w:t>
       </w:r>
     </w:p>
     <w:p>
@@ -1083,7 +1188,10 @@
         </w:numPr>
       </w:pPr>
       <w:r>
-        <w:t xml:space="preserve">Keywords containing a hyphen may not highlight. </w:t>
+        <w:t xml:space="preserve">COBOL keywords containing a word space may not highlight correctly </w:t>
+      </w:r>
+      <w:r>
+        <w:t xml:space="preserve">in the second word. </w:t>
       </w:r>
     </w:p>
     <w:p>
@@ -1095,93 +1203,19 @@
         </w:numPr>
       </w:pPr>
       <w:r>
-        <w:t xml:space="preserve">Keywords are recognized in lowercase, uppercase, and title case. </w:t>
-      </w:r>
-    </w:p>
-    <w:p>
-      <w:pPr>
-        <w:pStyle w:val="ListParagraph"/>
-        <w:numPr>
-          <w:ilvl w:val="2"/>
+        <w:t xml:space="preserve">Sometimes a word may not highlight correctly if there is not a word space after the keyword. </w:t>
+      </w:r>
+    </w:p>
+    <w:p>
+      <w:pPr>
+        <w:pStyle w:val="ListParagraph"/>
+        <w:numPr>
+          <w:ilvl w:val="1"/>
           <w:numId w:val="15"/>
         </w:numPr>
       </w:pPr>
       <w:r>
-        <w:t xml:space="preserve">Recognized: </w:t>
-      </w:r>
-    </w:p>
-    <w:p>
-      <w:pPr>
-        <w:pStyle w:val="ListParagraph"/>
-        <w:numPr>
-          <w:ilvl w:val="3"/>
-          <w:numId w:val="15"/>
-        </w:numPr>
-      </w:pPr>
-      <w:r>
-        <w:t>DISPLAY</w:t>
-      </w:r>
-      <w:r>
-        <w:t xml:space="preserve"> </w:t>
-      </w:r>
-    </w:p>
-    <w:p>
-      <w:pPr>
-        <w:pStyle w:val="ListParagraph"/>
-        <w:numPr>
-          <w:ilvl w:val="3"/>
-          <w:numId w:val="15"/>
-        </w:numPr>
-      </w:pPr>
-      <w:r>
-        <w:t xml:space="preserve">display </w:t>
-      </w:r>
-    </w:p>
-    <w:p>
-      <w:pPr>
-        <w:pStyle w:val="ListParagraph"/>
-        <w:numPr>
-          <w:ilvl w:val="3"/>
-          <w:numId w:val="15"/>
-        </w:numPr>
-      </w:pPr>
-      <w:r>
-        <w:t xml:space="preserve">Display </w:t>
-      </w:r>
-    </w:p>
-    <w:p>
-      <w:pPr>
-        <w:pStyle w:val="ListParagraph"/>
-        <w:numPr>
-          <w:ilvl w:val="2"/>
-          <w:numId w:val="15"/>
-        </w:numPr>
-      </w:pPr>
-      <w:r>
-        <w:t xml:space="preserve">Not recognized: </w:t>
-      </w:r>
-    </w:p>
-    <w:p>
-      <w:pPr>
-        <w:pStyle w:val="ListParagraph"/>
-        <w:numPr>
-          <w:ilvl w:val="3"/>
-          <w:numId w:val="15"/>
-        </w:numPr>
-      </w:pPr>
-      <w:proofErr w:type="spellStart"/>
-      <w:r>
-        <w:t>d</w:t>
-      </w:r>
-      <w:r>
-        <w:t>isP</w:t>
-      </w:r>
-      <w:r>
-        <w:t>LAY</w:t>
-      </w:r>
-      <w:proofErr w:type="spellEnd"/>
-      <w:r>
-        <w:t xml:space="preserve"> </w:t>
+        <w:t xml:space="preserve">Keywords containing a hyphen may not highlight. </w:t>
       </w:r>
     </w:p>
     <w:p>

</xml_diff>

<commit_message>
COB-32 COB-33: User manual updates for adding and removing line numbers
</commit_message>
<xml_diff>
--- a/Cobbler User Manual.docx
+++ b/Cobbler User Manual.docx
@@ -835,6 +835,30 @@
         </w:numPr>
       </w:pPr>
       <w:r>
+        <w:t>Add Line Numbers</w:t>
+      </w:r>
+    </w:p>
+    <w:p>
+      <w:pPr>
+        <w:pStyle w:val="ListParagraph"/>
+        <w:numPr>
+          <w:ilvl w:val="0"/>
+          <w:numId w:val="16"/>
+        </w:numPr>
+      </w:pPr>
+      <w:r>
+        <w:t>Remove Line Numbers</w:t>
+      </w:r>
+    </w:p>
+    <w:p>
+      <w:pPr>
+        <w:pStyle w:val="ListParagraph"/>
+        <w:numPr>
+          <w:ilvl w:val="0"/>
+          <w:numId w:val="16"/>
+        </w:numPr>
+      </w:pPr>
+      <w:r>
         <w:t>Settings…</w:t>
       </w:r>
     </w:p>
@@ -872,6 +896,41 @@
         <w:pStyle w:val="Heading2"/>
       </w:pPr>
       <w:r>
+        <w:t xml:space="preserve">Add Line Numbers </w:t>
+      </w:r>
+    </w:p>
+    <w:p>
+      <w:r>
+        <w:t xml:space="preserve">Automatically add line numbers to COBOL files. Line numbers are incremented by ten. If the file already has line numbers, then the file will be renumbered. If the first </w:t>
+      </w:r>
+      <w:r>
+        <w:t xml:space="preserve">six characters in each line are not either all digits (in the renumbering case) or all word spaces, then Cobbler may have trouble adding the line numbers without breaking changes. In this case a warning confirmation will be displayed, and Cobbler will do its best to add the line numbers without making breaking changes. COBOL code should not be wholly overwritten with numbers, in worst case statement code will be pushed to the right and may require minor editing. Note that tab characters may cause this behavior. </w:t>
+      </w:r>
+    </w:p>
+    <w:p>
+      <w:pPr>
+        <w:pStyle w:val="Heading2"/>
+      </w:pPr>
+      <w:r>
+        <w:t xml:space="preserve">Remove Line Numbers </w:t>
+      </w:r>
+    </w:p>
+    <w:p>
+      <w:r>
+        <w:t>Automatically remove hard coded line numbers from COBOL files. The first six columns of COBOL code are reserved for line numbers but are rarely needed in modern COBOL code.</w:t>
+      </w:r>
+      <w:r>
+        <w:t xml:space="preserve"> If Cobbler thinks it may have trouble removing line numbers from a file, a warning confirmation dialog will be presented. Also in this case, if </w:t>
+      </w:r>
+      <w:r>
+        <w:t xml:space="preserve">Cobbler encounters a line where it finds anything other than digit characters in the first six columns, that line will be skipped. If after removing line numbers the number of lines skipped is greater than zero, then a pop-up dialog will be displayed stating how many lines were skipped. </w:t>
+      </w:r>
+    </w:p>
+    <w:p>
+      <w:pPr>
+        <w:pStyle w:val="Heading2"/>
+      </w:pPr>
+      <w:r>
         <w:t xml:space="preserve">Application </w:t>
       </w:r>
       <w:r>
@@ -882,16 +941,15 @@
       <w:r>
         <w:t xml:space="preserve">From the </w:t>
       </w:r>
-      <w:proofErr w:type="gramStart"/>
-      <w:r>
-        <w:t xml:space="preserve">Utilities </w:t>
-      </w:r>
-      <w:r>
-        <w:t xml:space="preserve"> menu</w:t>
-      </w:r>
-      <w:proofErr w:type="gramEnd"/>
-      <w:r>
-        <w:t xml:space="preserve"> exists a menu option to open the Settings dialog. In this dialog the user can select a visual theme for the cobbler application, including a dark mode. From the settings dialog there </w:t>
+      <w:r>
+        <w:t>Utilities menu</w:t>
+      </w:r>
+      <w:r>
+        <w:t xml:space="preserve"> exists a menu option to open the Settings dialog. In this dialog the user can select a visual theme for the cobbler application, including a dark mode. From the </w:t>
+      </w:r>
+      <w:r>
+        <w:lastRenderedPageBreak/>
+        <w:t xml:space="preserve">settings dialog there </w:t>
       </w:r>
       <w:r>
         <w:t>are</w:t>
@@ -1049,7 +1107,6 @@
         <w:pStyle w:val="Heading2"/>
       </w:pPr>
       <w:r>
-        <w:lastRenderedPageBreak/>
         <w:t>Spell Checker</w:t>
       </w:r>
     </w:p>
@@ -1203,6 +1260,7 @@
         </w:numPr>
       </w:pPr>
       <w:r>
+        <w:lastRenderedPageBreak/>
         <w:t xml:space="preserve">Sometimes a word may not highlight correctly if there is not a word space after the keyword. </w:t>
       </w:r>
     </w:p>

</xml_diff>

<commit_message>
User manual updates for settings dialog
</commit_message>
<xml_diff>
--- a/Cobbler User Manual.docx
+++ b/Cobbler User Manual.docx
@@ -1,6 +1,6 @@
 
 <file path=word/document.xml><?xml version="1.0" encoding="utf-8"?>
-<w:document xmlns:wpc="http://schemas.microsoft.com/office/word/2010/wordprocessingCanvas" xmlns:cx="http://schemas.microsoft.com/office/drawing/2014/chartex" xmlns:cx1="http://schemas.microsoft.com/office/drawing/2015/9/8/chartex" xmlns:cx2="http://schemas.microsoft.com/office/drawing/2015/10/21/chartex" xmlns:cx3="http://schemas.microsoft.com/office/drawing/2016/5/9/chartex" xmlns:cx4="http://schemas.microsoft.com/office/drawing/2016/5/10/chartex" xmlns:cx5="http://schemas.microsoft.com/office/drawing/2016/5/11/chartex" xmlns:cx6="http://schemas.microsoft.com/office/drawing/2016/5/12/chartex" xmlns:cx7="http://schemas.microsoft.com/office/drawing/2016/5/13/chartex" xmlns:cx8="http://schemas.microsoft.com/office/drawing/2016/5/14/chartex" xmlns:mc="http://schemas.openxmlformats.org/markup-compatibility/2006" xmlns:aink="http://schemas.microsoft.com/office/drawing/2016/ink" xmlns:am3d="http://schemas.microsoft.com/office/drawing/2017/model3d" xmlns:o="urn:schemas-microsoft-com:office:office" xmlns:oel="http://schemas.microsoft.com/office/2019/extlst" xmlns:r="http://schemas.openxmlformats.org/officeDocument/2006/relationships" xmlns:m="http://schemas.openxmlformats.org/officeDocument/2006/math" xmlns:v="urn:schemas-microsoft-com:vml" xmlns:wp14="http://schemas.microsoft.com/office/word/2010/wordprocessingDrawing" xmlns:wp="http://schemas.openxmlformats.org/drawingml/2006/wordprocessingDrawing" xmlns:w10="urn:schemas-microsoft-com:office:word" xmlns:w="http://schemas.openxmlformats.org/wordprocessingml/2006/main" xmlns:w14="http://schemas.microsoft.com/office/word/2010/wordml" xmlns:w15="http://schemas.microsoft.com/office/word/2012/wordml" xmlns:w16cex="http://schemas.microsoft.com/office/word/2018/wordml/cex" xmlns:w16cid="http://schemas.microsoft.com/office/word/2016/wordml/cid" xmlns:w16="http://schemas.microsoft.com/office/word/2018/wordml" xmlns:w16sdtdh="http://schemas.microsoft.com/office/word/2020/wordml/sdtdatahash" xmlns:w16se="http://schemas.microsoft.com/office/word/2015/wordml/symex" xmlns:wpg="http://schemas.microsoft.com/office/word/2010/wordprocessingGroup" xmlns:wpi="http://schemas.microsoft.com/office/word/2010/wordprocessingInk" xmlns:wne="http://schemas.microsoft.com/office/word/2006/wordml" xmlns:wps="http://schemas.microsoft.com/office/word/2010/wordprocessingShape" mc:Ignorable="w14 w15 w16se w16cid w16 w16cex w16sdtdh wp14">
+<w:document xmlns:wpc="http://schemas.microsoft.com/office/word/2010/wordprocessingCanvas" xmlns:cx="http://schemas.microsoft.com/office/drawing/2014/chartex" xmlns:cx1="http://schemas.microsoft.com/office/drawing/2015/9/8/chartex" xmlns:cx2="http://schemas.microsoft.com/office/drawing/2015/10/21/chartex" xmlns:cx3="http://schemas.microsoft.com/office/drawing/2016/5/9/chartex" xmlns:cx4="http://schemas.microsoft.com/office/drawing/2016/5/10/chartex" xmlns:cx5="http://schemas.microsoft.com/office/drawing/2016/5/11/chartex" xmlns:cx6="http://schemas.microsoft.com/office/drawing/2016/5/12/chartex" xmlns:cx7="http://schemas.microsoft.com/office/drawing/2016/5/13/chartex" xmlns:cx8="http://schemas.microsoft.com/office/drawing/2016/5/14/chartex" xmlns:mc="http://schemas.openxmlformats.org/markup-compatibility/2006" xmlns:aink="http://schemas.microsoft.com/office/drawing/2016/ink" xmlns:am3d="http://schemas.microsoft.com/office/drawing/2017/model3d" xmlns:o="urn:schemas-microsoft-com:office:office" xmlns:oel="http://schemas.microsoft.com/office/2019/extlst" xmlns:r="http://schemas.openxmlformats.org/officeDocument/2006/relationships" xmlns:m="http://schemas.openxmlformats.org/officeDocument/2006/math" xmlns:v="urn:schemas-microsoft-com:vml" xmlns:wp14="http://schemas.microsoft.com/office/word/2010/wordprocessingDrawing" xmlns:wp="http://schemas.openxmlformats.org/drawingml/2006/wordprocessingDrawing" xmlns:w10="urn:schemas-microsoft-com:office:word" xmlns:w="http://schemas.openxmlformats.org/wordprocessingml/2006/main" xmlns:w14="http://schemas.microsoft.com/office/word/2010/wordml" xmlns:w15="http://schemas.microsoft.com/office/word/2012/wordml" xmlns:w16cex="http://schemas.microsoft.com/office/word/2018/wordml/cex" xmlns:w16cid="http://schemas.microsoft.com/office/word/2016/wordml/cid" xmlns:w16="http://schemas.microsoft.com/office/word/2018/wordml" xmlns:w16du="http://schemas.microsoft.com/office/word/2023/wordml/word16du" xmlns:w16sdtdh="http://schemas.microsoft.com/office/word/2020/wordml/sdtdatahash" xmlns:w16se="http://schemas.microsoft.com/office/word/2015/wordml/symex" xmlns:wpg="http://schemas.microsoft.com/office/word/2010/wordprocessingGroup" xmlns:wpi="http://schemas.microsoft.com/office/word/2010/wordprocessingInk" xmlns:wne="http://schemas.microsoft.com/office/word/2006/wordml" xmlns:wps="http://schemas.microsoft.com/office/word/2010/wordprocessingShape" mc:Ignorable="w14 w15 w16se w16cid w16 w16cex w16sdtdh w16du wp14">
   <w:body>
     <w:p>
       <w:pPr>
@@ -931,6 +931,7 @@
         <w:pStyle w:val="Heading2"/>
       </w:pPr>
       <w:r>
+        <w:lastRenderedPageBreak/>
         <w:t xml:space="preserve">Application </w:t>
       </w:r>
       <w:r>
@@ -938,6 +939,9 @@
       </w:r>
     </w:p>
     <w:p>
+      <w:pPr>
+        <w:keepNext/>
+      </w:pPr>
       <w:r>
         <w:t xml:space="preserve">From the </w:t>
       </w:r>
@@ -945,29 +949,85 @@
         <w:t>Utilities menu</w:t>
       </w:r>
       <w:r>
-        <w:t xml:space="preserve"> exists a menu option to open the Settings dialog. In this dialog the user can select a visual theme for the cobbler application, including a dark mode. From the </w:t>
-      </w:r>
-      <w:r>
-        <w:lastRenderedPageBreak/>
-        <w:t xml:space="preserve">settings dialog there </w:t>
-      </w:r>
-      <w:r>
-        <w:t>are</w:t>
-      </w:r>
-      <w:r>
-        <w:t xml:space="preserve"> also option</w:t>
-      </w:r>
-      <w:r>
-        <w:t>s</w:t>
-      </w:r>
-      <w:r>
-        <w:t xml:space="preserve"> to clear the Recent Files menu</w:t>
-      </w:r>
-      <w:r>
-        <w:t xml:space="preserve"> and to enable or disable the spell checker</w:t>
-      </w:r>
-      <w:r>
-        <w:t xml:space="preserve">. </w:t>
+        <w:t xml:space="preserve"> exists a menu option to open the Settings dialog. In this dialog the </w:t>
+      </w:r>
+      <w:r>
+        <w:t xml:space="preserve">following options exist: </w:t>
+      </w:r>
+    </w:p>
+    <w:p>
+      <w:pPr>
+        <w:pStyle w:val="ListParagraph"/>
+        <w:numPr>
+          <w:ilvl w:val="0"/>
+          <w:numId w:val="17"/>
+        </w:numPr>
+      </w:pPr>
+      <w:r>
+        <w:t xml:space="preserve">A menu where the user </w:t>
+      </w:r>
+      <w:r>
+        <w:t>can select a visual theme for the cobbler application, including a dark mode.</w:t>
+      </w:r>
+    </w:p>
+    <w:p>
+      <w:pPr>
+        <w:pStyle w:val="ListParagraph"/>
+        <w:numPr>
+          <w:ilvl w:val="0"/>
+          <w:numId w:val="17"/>
+        </w:numPr>
+      </w:pPr>
+      <w:r>
+        <w:t xml:space="preserve">A checkbox that gives an option to clear the recent files menu. </w:t>
+      </w:r>
+    </w:p>
+    <w:p>
+      <w:pPr>
+        <w:pStyle w:val="ListParagraph"/>
+        <w:numPr>
+          <w:ilvl w:val="0"/>
+          <w:numId w:val="17"/>
+        </w:numPr>
+      </w:pPr>
+      <w:r>
+        <w:t xml:space="preserve">A checkbox to </w:t>
+      </w:r>
+      <w:r>
+        <w:t>enable or disable the spell checker.</w:t>
+      </w:r>
+      <w:r>
+        <w:t xml:space="preserve"> </w:t>
+      </w:r>
+    </w:p>
+    <w:p>
+      <w:pPr>
+        <w:pStyle w:val="ListParagraph"/>
+        <w:numPr>
+          <w:ilvl w:val="0"/>
+          <w:numId w:val="17"/>
+        </w:numPr>
+      </w:pPr>
+      <w:r>
+        <w:t xml:space="preserve">A checkbox to show or hide end of line characters. </w:t>
+      </w:r>
+    </w:p>
+    <w:p>
+      <w:r>
+        <w:t xml:space="preserve">Changes made in the Settings dialog take affect when the </w:t>
+      </w:r>
+      <w:r>
+        <w:rPr>
+          <w:b/>
+          <w:bCs/>
+        </w:rPr>
+        <w:t>Save</w:t>
+      </w:r>
+      <w:r>
+        <w:t xml:space="preserve"> button is clicked.</w:t>
+      </w:r>
+      <w:r>
+        <w:t xml:space="preserve"> </w:t>
       </w:r>
     </w:p>
     <w:p>
@@ -1123,9 +1183,23 @@
     </w:p>
     <w:p>
       <w:pPr>
+        <w:rPr>
+          <w:rFonts w:asciiTheme="majorHAnsi" w:eastAsiaTheme="majorEastAsia" w:hAnsiTheme="majorHAnsi" w:cstheme="majorBidi"/>
+          <w:color w:val="0F4761" w:themeColor="accent1" w:themeShade="BF"/>
+          <w:sz w:val="32"/>
+          <w:szCs w:val="32"/>
+        </w:rPr>
+      </w:pPr>
+      <w:r>
+        <w:br w:type="page"/>
+      </w:r>
+    </w:p>
+    <w:p>
+      <w:pPr>
         <w:pStyle w:val="Heading2"/>
       </w:pPr>
       <w:r>
+        <w:lastRenderedPageBreak/>
         <w:t xml:space="preserve">Notes and </w:t>
       </w:r>
       <w:r>
@@ -1260,7 +1334,6 @@
         </w:numPr>
       </w:pPr>
       <w:r>
-        <w:lastRenderedPageBreak/>
         <w:t xml:space="preserve">Sometimes a word may not highlight correctly if there is not a word space after the keyword. </w:t>
       </w:r>
     </w:p>
@@ -1300,7 +1373,7 @@
 </file>
 
 <file path=word/numbering.xml><?xml version="1.0" encoding="utf-8"?>
-<w:numbering xmlns:wpc="http://schemas.microsoft.com/office/word/2010/wordprocessingCanvas" xmlns:cx="http://schemas.microsoft.com/office/drawing/2014/chartex" xmlns:cx1="http://schemas.microsoft.com/office/drawing/2015/9/8/chartex" xmlns:cx2="http://schemas.microsoft.com/office/drawing/2015/10/21/chartex" xmlns:cx3="http://schemas.microsoft.com/office/drawing/2016/5/9/chartex" xmlns:cx4="http://schemas.microsoft.com/office/drawing/2016/5/10/chartex" xmlns:cx5="http://schemas.microsoft.com/office/drawing/2016/5/11/chartex" xmlns:cx6="http://schemas.microsoft.com/office/drawing/2016/5/12/chartex" xmlns:cx7="http://schemas.microsoft.com/office/drawing/2016/5/13/chartex" xmlns:cx8="http://schemas.microsoft.com/office/drawing/2016/5/14/chartex" xmlns:mc="http://schemas.openxmlformats.org/markup-compatibility/2006" xmlns:aink="http://schemas.microsoft.com/office/drawing/2016/ink" xmlns:am3d="http://schemas.microsoft.com/office/drawing/2017/model3d" xmlns:o="urn:schemas-microsoft-com:office:office" xmlns:oel="http://schemas.microsoft.com/office/2019/extlst" xmlns:r="http://schemas.openxmlformats.org/officeDocument/2006/relationships" xmlns:m="http://schemas.openxmlformats.org/officeDocument/2006/math" xmlns:v="urn:schemas-microsoft-com:vml" xmlns:wp14="http://schemas.microsoft.com/office/word/2010/wordprocessingDrawing" xmlns:wp="http://schemas.openxmlformats.org/drawingml/2006/wordprocessingDrawing" xmlns:w10="urn:schemas-microsoft-com:office:word" xmlns:w="http://schemas.openxmlformats.org/wordprocessingml/2006/main" xmlns:w14="http://schemas.microsoft.com/office/word/2010/wordml" xmlns:w15="http://schemas.microsoft.com/office/word/2012/wordml" xmlns:w16cex="http://schemas.microsoft.com/office/word/2018/wordml/cex" xmlns:w16cid="http://schemas.microsoft.com/office/word/2016/wordml/cid" xmlns:w16="http://schemas.microsoft.com/office/word/2018/wordml" xmlns:w16sdtdh="http://schemas.microsoft.com/office/word/2020/wordml/sdtdatahash" xmlns:w16se="http://schemas.microsoft.com/office/word/2015/wordml/symex" xmlns:wpg="http://schemas.microsoft.com/office/word/2010/wordprocessingGroup" xmlns:wpi="http://schemas.microsoft.com/office/word/2010/wordprocessingInk" xmlns:wne="http://schemas.microsoft.com/office/word/2006/wordml" xmlns:wps="http://schemas.microsoft.com/office/word/2010/wordprocessingShape" mc:Ignorable="w14 w15 w16se w16cid w16 w16cex w16sdtdh wp14">
+<w:numbering xmlns:wpc="http://schemas.microsoft.com/office/word/2010/wordprocessingCanvas" xmlns:cx="http://schemas.microsoft.com/office/drawing/2014/chartex" xmlns:cx1="http://schemas.microsoft.com/office/drawing/2015/9/8/chartex" xmlns:cx2="http://schemas.microsoft.com/office/drawing/2015/10/21/chartex" xmlns:cx3="http://schemas.microsoft.com/office/drawing/2016/5/9/chartex" xmlns:cx4="http://schemas.microsoft.com/office/drawing/2016/5/10/chartex" xmlns:cx5="http://schemas.microsoft.com/office/drawing/2016/5/11/chartex" xmlns:cx6="http://schemas.microsoft.com/office/drawing/2016/5/12/chartex" xmlns:cx7="http://schemas.microsoft.com/office/drawing/2016/5/13/chartex" xmlns:cx8="http://schemas.microsoft.com/office/drawing/2016/5/14/chartex" xmlns:mc="http://schemas.openxmlformats.org/markup-compatibility/2006" xmlns:aink="http://schemas.microsoft.com/office/drawing/2016/ink" xmlns:am3d="http://schemas.microsoft.com/office/drawing/2017/model3d" xmlns:o="urn:schemas-microsoft-com:office:office" xmlns:oel="http://schemas.microsoft.com/office/2019/extlst" xmlns:r="http://schemas.openxmlformats.org/officeDocument/2006/relationships" xmlns:m="http://schemas.openxmlformats.org/officeDocument/2006/math" xmlns:v="urn:schemas-microsoft-com:vml" xmlns:wp14="http://schemas.microsoft.com/office/word/2010/wordprocessingDrawing" xmlns:wp="http://schemas.openxmlformats.org/drawingml/2006/wordprocessingDrawing" xmlns:w10="urn:schemas-microsoft-com:office:word" xmlns:w="http://schemas.openxmlformats.org/wordprocessingml/2006/main" xmlns:w14="http://schemas.microsoft.com/office/word/2010/wordml" xmlns:w15="http://schemas.microsoft.com/office/word/2012/wordml" xmlns:w16cex="http://schemas.microsoft.com/office/word/2018/wordml/cex" xmlns:w16cid="http://schemas.microsoft.com/office/word/2016/wordml/cid" xmlns:w16="http://schemas.microsoft.com/office/word/2018/wordml" xmlns:w16du="http://schemas.microsoft.com/office/word/2023/wordml/word16du" xmlns:w16sdtdh="http://schemas.microsoft.com/office/word/2020/wordml/sdtdatahash" xmlns:w16se="http://schemas.microsoft.com/office/word/2015/wordml/symex" xmlns:wpg="http://schemas.microsoft.com/office/word/2010/wordprocessingGroup" xmlns:wpi="http://schemas.microsoft.com/office/word/2010/wordprocessingInk" xmlns:wne="http://schemas.microsoft.com/office/word/2006/wordml" xmlns:wps="http://schemas.microsoft.com/office/word/2010/wordprocessingShape" mc:Ignorable="w14 w15 w16se w16cid w16 w16cex w16sdtdh w16du wp14">
   <w:abstractNum w:abstractNumId="0" w15:restartNumberingAfterBreak="0">
     <w:nsid w:val="074921DD"/>
     <w:multiLevelType w:val="hybridMultilevel"/>
@@ -2523,6 +2596,119 @@
     </w:lvl>
   </w:abstractNum>
   <w:abstractNum w:abstractNumId="12" w15:restartNumberingAfterBreak="0">
+    <w:nsid w:val="64335410"/>
+    <w:multiLevelType w:val="hybridMultilevel"/>
+    <w:tmpl w:val="4B36AC18"/>
+    <w:lvl w:ilvl="0" w:tplc="04090001">
+      <w:start w:val="1"/>
+      <w:numFmt w:val="bullet"/>
+      <w:lvlText w:val=""/>
+      <w:lvlJc w:val="left"/>
+      <w:pPr>
+        <w:ind w:left="720" w:hanging="360"/>
+      </w:pPr>
+      <w:rPr>
+        <w:rFonts w:ascii="Symbol" w:hAnsi="Symbol" w:hint="default"/>
+      </w:rPr>
+    </w:lvl>
+    <w:lvl w:ilvl="1" w:tplc="04090003" w:tentative="1">
+      <w:start w:val="1"/>
+      <w:numFmt w:val="bullet"/>
+      <w:lvlText w:val="o"/>
+      <w:lvlJc w:val="left"/>
+      <w:pPr>
+        <w:ind w:left="1440" w:hanging="360"/>
+      </w:pPr>
+      <w:rPr>
+        <w:rFonts w:ascii="Courier New" w:hAnsi="Courier New" w:cs="Courier New" w:hint="default"/>
+      </w:rPr>
+    </w:lvl>
+    <w:lvl w:ilvl="2" w:tplc="04090005" w:tentative="1">
+      <w:start w:val="1"/>
+      <w:numFmt w:val="bullet"/>
+      <w:lvlText w:val=""/>
+      <w:lvlJc w:val="left"/>
+      <w:pPr>
+        <w:ind w:left="2160" w:hanging="360"/>
+      </w:pPr>
+      <w:rPr>
+        <w:rFonts w:ascii="Wingdings" w:hAnsi="Wingdings" w:hint="default"/>
+      </w:rPr>
+    </w:lvl>
+    <w:lvl w:ilvl="3" w:tplc="04090001" w:tentative="1">
+      <w:start w:val="1"/>
+      <w:numFmt w:val="bullet"/>
+      <w:lvlText w:val=""/>
+      <w:lvlJc w:val="left"/>
+      <w:pPr>
+        <w:ind w:left="2880" w:hanging="360"/>
+      </w:pPr>
+      <w:rPr>
+        <w:rFonts w:ascii="Symbol" w:hAnsi="Symbol" w:hint="default"/>
+      </w:rPr>
+    </w:lvl>
+    <w:lvl w:ilvl="4" w:tplc="04090003" w:tentative="1">
+      <w:start w:val="1"/>
+      <w:numFmt w:val="bullet"/>
+      <w:lvlText w:val="o"/>
+      <w:lvlJc w:val="left"/>
+      <w:pPr>
+        <w:ind w:left="3600" w:hanging="360"/>
+      </w:pPr>
+      <w:rPr>
+        <w:rFonts w:ascii="Courier New" w:hAnsi="Courier New" w:cs="Courier New" w:hint="default"/>
+      </w:rPr>
+    </w:lvl>
+    <w:lvl w:ilvl="5" w:tplc="04090005" w:tentative="1">
+      <w:start w:val="1"/>
+      <w:numFmt w:val="bullet"/>
+      <w:lvlText w:val=""/>
+      <w:lvlJc w:val="left"/>
+      <w:pPr>
+        <w:ind w:left="4320" w:hanging="360"/>
+      </w:pPr>
+      <w:rPr>
+        <w:rFonts w:ascii="Wingdings" w:hAnsi="Wingdings" w:hint="default"/>
+      </w:rPr>
+    </w:lvl>
+    <w:lvl w:ilvl="6" w:tplc="04090001" w:tentative="1">
+      <w:start w:val="1"/>
+      <w:numFmt w:val="bullet"/>
+      <w:lvlText w:val=""/>
+      <w:lvlJc w:val="left"/>
+      <w:pPr>
+        <w:ind w:left="5040" w:hanging="360"/>
+      </w:pPr>
+      <w:rPr>
+        <w:rFonts w:ascii="Symbol" w:hAnsi="Symbol" w:hint="default"/>
+      </w:rPr>
+    </w:lvl>
+    <w:lvl w:ilvl="7" w:tplc="04090003" w:tentative="1">
+      <w:start w:val="1"/>
+      <w:numFmt w:val="bullet"/>
+      <w:lvlText w:val="o"/>
+      <w:lvlJc w:val="left"/>
+      <w:pPr>
+        <w:ind w:left="5760" w:hanging="360"/>
+      </w:pPr>
+      <w:rPr>
+        <w:rFonts w:ascii="Courier New" w:hAnsi="Courier New" w:cs="Courier New" w:hint="default"/>
+      </w:rPr>
+    </w:lvl>
+    <w:lvl w:ilvl="8" w:tplc="04090005" w:tentative="1">
+      <w:start w:val="1"/>
+      <w:numFmt w:val="bullet"/>
+      <w:lvlText w:val=""/>
+      <w:lvlJc w:val="left"/>
+      <w:pPr>
+        <w:ind w:left="6480" w:hanging="360"/>
+      </w:pPr>
+      <w:rPr>
+        <w:rFonts w:ascii="Wingdings" w:hAnsi="Wingdings" w:hint="default"/>
+      </w:rPr>
+    </w:lvl>
+  </w:abstractNum>
+  <w:abstractNum w:abstractNumId="13" w15:restartNumberingAfterBreak="0">
     <w:nsid w:val="66A518F1"/>
     <w:multiLevelType w:val="hybridMultilevel"/>
     <w:tmpl w:val="2682A26C"/>
@@ -2634,7 +2820,7 @@
       </w:rPr>
     </w:lvl>
   </w:abstractNum>
-  <w:abstractNum w:abstractNumId="13" w15:restartNumberingAfterBreak="0">
+  <w:abstractNum w:abstractNumId="14" w15:restartNumberingAfterBreak="0">
     <w:nsid w:val="69F34B92"/>
     <w:multiLevelType w:val="hybridMultilevel"/>
     <w:tmpl w:val="DA6CDCF6"/>
@@ -2720,7 +2906,7 @@
       </w:pPr>
     </w:lvl>
   </w:abstractNum>
-  <w:abstractNum w:abstractNumId="14" w15:restartNumberingAfterBreak="0">
+  <w:abstractNum w:abstractNumId="15" w15:restartNumberingAfterBreak="0">
     <w:nsid w:val="6B69769D"/>
     <w:multiLevelType w:val="hybridMultilevel"/>
     <w:tmpl w:val="51440F3E"/>
@@ -2832,7 +3018,7 @@
       </w:rPr>
     </w:lvl>
   </w:abstractNum>
-  <w:abstractNum w:abstractNumId="15" w15:restartNumberingAfterBreak="0">
+  <w:abstractNum w:abstractNumId="16" w15:restartNumberingAfterBreak="0">
     <w:nsid w:val="756564A9"/>
     <w:multiLevelType w:val="hybridMultilevel"/>
     <w:tmpl w:val="62A25CA4"/>
@@ -2951,10 +3137,10 @@
     <w:abstractNumId w:val="4"/>
   </w:num>
   <w:num w:numId="3" w16cid:durableId="213273686">
-    <w:abstractNumId w:val="15"/>
+    <w:abstractNumId w:val="16"/>
   </w:num>
   <w:num w:numId="4" w16cid:durableId="184757022">
-    <w:abstractNumId w:val="14"/>
+    <w:abstractNumId w:val="15"/>
   </w:num>
   <w:num w:numId="5" w16cid:durableId="1377654963">
     <w:abstractNumId w:val="1"/>
@@ -2963,10 +3149,10 @@
     <w:abstractNumId w:val="8"/>
   </w:num>
   <w:num w:numId="7" w16cid:durableId="261958681">
-    <w:abstractNumId w:val="12"/>
+    <w:abstractNumId w:val="13"/>
   </w:num>
   <w:num w:numId="8" w16cid:durableId="1423602884">
-    <w:abstractNumId w:val="13"/>
+    <w:abstractNumId w:val="14"/>
   </w:num>
   <w:num w:numId="9" w16cid:durableId="587888134">
     <w:abstractNumId w:val="5"/>
@@ -2992,11 +3178,14 @@
   <w:num w:numId="16" w16cid:durableId="2103989078">
     <w:abstractNumId w:val="11"/>
   </w:num>
+  <w:num w:numId="17" w16cid:durableId="251478349">
+    <w:abstractNumId w:val="12"/>
+  </w:num>
 </w:numbering>
 </file>
 
 <file path=word/styles.xml><?xml version="1.0" encoding="utf-8"?>
-<w:styles xmlns:mc="http://schemas.openxmlformats.org/markup-compatibility/2006" xmlns:r="http://schemas.openxmlformats.org/officeDocument/2006/relationships" xmlns:w="http://schemas.openxmlformats.org/wordprocessingml/2006/main" xmlns:w14="http://schemas.microsoft.com/office/word/2010/wordml" xmlns:w15="http://schemas.microsoft.com/office/word/2012/wordml" xmlns:w16cex="http://schemas.microsoft.com/office/word/2018/wordml/cex" xmlns:w16cid="http://schemas.microsoft.com/office/word/2016/wordml/cid" xmlns:w16="http://schemas.microsoft.com/office/word/2018/wordml" xmlns:w16sdtdh="http://schemas.microsoft.com/office/word/2020/wordml/sdtdatahash" xmlns:w16se="http://schemas.microsoft.com/office/word/2015/wordml/symex" mc:Ignorable="w14 w15 w16se w16cid w16 w16cex w16sdtdh">
+<w:styles xmlns:mc="http://schemas.openxmlformats.org/markup-compatibility/2006" xmlns:r="http://schemas.openxmlformats.org/officeDocument/2006/relationships" xmlns:w="http://schemas.openxmlformats.org/wordprocessingml/2006/main" xmlns:w14="http://schemas.microsoft.com/office/word/2010/wordml" xmlns:w15="http://schemas.microsoft.com/office/word/2012/wordml" xmlns:w16cex="http://schemas.microsoft.com/office/word/2018/wordml/cex" xmlns:w16cid="http://schemas.microsoft.com/office/word/2016/wordml/cid" xmlns:w16="http://schemas.microsoft.com/office/word/2018/wordml" xmlns:w16du="http://schemas.microsoft.com/office/word/2023/wordml/word16du" xmlns:w16sdtdh="http://schemas.microsoft.com/office/word/2020/wordml/sdtdatahash" xmlns:w16se="http://schemas.microsoft.com/office/word/2015/wordml/symex" mc:Ignorable="w14 w15 w16se w16cid w16 w16cex w16sdtdh w16du">
   <w:docDefaults>
     <w:rPrDefault>
       <w:rPr>

</xml_diff>

<commit_message>
COB-51: User manual update for showing invisible characters
</commit_message>
<xml_diff>
--- a/Cobbler User Manual.docx
+++ b/Cobbler User Manual.docx
@@ -964,10 +964,7 @@
         </w:numPr>
       </w:pPr>
       <w:r>
-        <w:t xml:space="preserve">A menu where the user </w:t>
-      </w:r>
-      <w:r>
-        <w:t>can select a visual theme for the cobbler application, including a dark mode.</w:t>
+        <w:t>A menu where the user can select a visual theme for the cobbler application, including a dark mode.</w:t>
       </w:r>
     </w:p>
     <w:p>
@@ -991,13 +988,7 @@
         </w:numPr>
       </w:pPr>
       <w:r>
-        <w:t xml:space="preserve">A checkbox to </w:t>
-      </w:r>
-      <w:r>
-        <w:t>enable or disable the spell checker.</w:t>
-      </w:r>
-      <w:r>
-        <w:t xml:space="preserve"> </w:t>
+        <w:t xml:space="preserve">A checkbox to enable or disable the spell checker. </w:t>
       </w:r>
     </w:p>
     <w:p>
@@ -1009,7 +1000,13 @@
         </w:numPr>
       </w:pPr>
       <w:r>
-        <w:t xml:space="preserve">A checkbox to show or hide end of line characters. </w:t>
+        <w:t xml:space="preserve">A checkbox to show or hide </w:t>
+      </w:r>
+      <w:r>
+        <w:t>invisible</w:t>
+      </w:r>
+      <w:r>
+        <w:t xml:space="preserve"> characters. </w:t>
       </w:r>
     </w:p>
     <w:p>

</xml_diff>

<commit_message>
COB-39: User manual update for find/replace toolbar
</commit_message>
<xml_diff>
--- a/Cobbler User Manual.docx
+++ b/Cobbler User Manual.docx
@@ -890,6 +890,9 @@
       <w:r>
         <w:t xml:space="preserve">find or replace dialog will reset the status bar contents. </w:t>
       </w:r>
+      <w:r>
+        <w:t xml:space="preserve">Additionally, a find and replace toolbar is available that sits at the bottom of the main application window. This toolbar can be accessed from the Find/Replace Bar menu option. </w:t>
+      </w:r>
     </w:p>
     <w:p>
       <w:pPr>
@@ -1356,6 +1359,18 @@
       </w:pPr>
       <w:r>
         <w:t xml:space="preserve">The feature checking for unsaved changes is currently a little buggy sometimes. </w:t>
+      </w:r>
+    </w:p>
+    <w:p>
+      <w:pPr>
+        <w:pStyle w:val="ListParagraph"/>
+        <w:numPr>
+          <w:ilvl w:val="0"/>
+          <w:numId w:val="15"/>
+        </w:numPr>
+      </w:pPr>
+      <w:r>
+        <w:t xml:space="preserve">Status bar at bottom of window main sometimes temporarily disappear when using the Find/Replace toolbar. </w:t>
       </w:r>
     </w:p>
     <w:p/>

</xml_diff>

<commit_message>
COB-27: user manual update for configure number of recent files
</commit_message>
<xml_diff>
--- a/Cobbler User Manual.docx
+++ b/Cobbler User Manual.docx
@@ -968,6 +968,18 @@
       </w:pPr>
       <w:r>
         <w:t>A menu where the user can select a visual theme for the cobbler application, including a dark mode.</w:t>
+      </w:r>
+    </w:p>
+    <w:p>
+      <w:pPr>
+        <w:pStyle w:val="ListParagraph"/>
+        <w:numPr>
+          <w:ilvl w:val="0"/>
+          <w:numId w:val="17"/>
+        </w:numPr>
+      </w:pPr>
+      <w:r>
+        <w:t xml:space="preserve">A menu that allows user to specify the number of recent files to track and display in the Recent Files menu. </w:t>
       </w:r>
     </w:p>
     <w:p>

</xml_diff>

<commit_message>
COB-46: User manual update for user changing line num increment value
</commit_message>
<xml_diff>
--- a/Cobbler User Manual.docx
+++ b/Cobbler User Manual.docx
@@ -922,7 +922,21 @@
     </w:p>
     <w:p>
       <w:r>
-        <w:t xml:space="preserve">Automatically add line numbers to COBOL files. Line numbers are incremented by ten. If the file already has line numbers, then the file will be renumbered. If the first </w:t>
+        <w:t xml:space="preserve">Automatically add line numbers to COBOL files. Line numbers are incremented </w:t>
+      </w:r>
+      <w:r>
+        <w:t xml:space="preserve">by a value specified in the Settings </w:t>
+      </w:r>
+      <w:proofErr w:type="gramStart"/>
+      <w:r>
+        <w:t>dialog,</w:t>
+      </w:r>
+      <w:proofErr w:type="gramEnd"/>
+      <w:r>
+        <w:t xml:space="preserve"> default value is ten</w:t>
+      </w:r>
+      <w:r>
+        <w:t xml:space="preserve">. If the file already has line numbers, then the file will be renumbered. If the first </w:t>
       </w:r>
       <w:r>
         <w:t xml:space="preserve">six characters in each line are not either all digits (in the renumbering case) or all word spaces, then Cobbler may have trouble adding the line numbers without breaking changes. In this case a warning confirmation will be displayed, and Cobbler will do its best to add the line numbers without making breaking changes. COBOL code should not be wholly overwritten with numbers, in worst case statement code will be pushed to the right and may require minor editing. Note that tab characters may cause this behavior. </w:t>
@@ -1009,7 +1023,10 @@
         </w:numPr>
       </w:pPr>
       <w:r>
-        <w:t xml:space="preserve">A checkbox that gives an option to clear the recent files menu. </w:t>
+        <w:t>A menu that allows user to specify the number to increment line numbers by when adding line numbers to COBOL code.</w:t>
+      </w:r>
+      <w:r>
+        <w:t xml:space="preserve"> </w:t>
       </w:r>
     </w:p>
     <w:p>
@@ -1021,7 +1038,7 @@
         </w:numPr>
       </w:pPr>
       <w:r>
-        <w:t xml:space="preserve">A checkbox to enable or disable the spell checker. </w:t>
+        <w:t xml:space="preserve">A checkbox that gives an option to clear the recent files menu. </w:t>
       </w:r>
     </w:p>
     <w:p>
@@ -1033,6 +1050,18 @@
         </w:numPr>
       </w:pPr>
       <w:r>
+        <w:t xml:space="preserve">A checkbox to enable or disable the spell checker. </w:t>
+      </w:r>
+    </w:p>
+    <w:p>
+      <w:pPr>
+        <w:pStyle w:val="ListParagraph"/>
+        <w:numPr>
+          <w:ilvl w:val="0"/>
+          <w:numId w:val="17"/>
+        </w:numPr>
+      </w:pPr>
+      <w:r>
         <w:t xml:space="preserve">A checkbox to show or hide </w:t>
       </w:r>
       <w:r>
@@ -1209,19 +1238,6 @@
       </w:r>
       <w:r>
         <w:t xml:space="preserve"> spell checked. When a word appears within a code comment that is not recognized, then a squiggle line appears under that word. The comment spell checker can be turned off and on in the settings dialog. </w:t>
-      </w:r>
-    </w:p>
-    <w:p>
-      <w:pPr>
-        <w:rPr>
-          <w:rFonts w:asciiTheme="majorHAnsi" w:eastAsiaTheme="majorEastAsia" w:hAnsiTheme="majorHAnsi" w:cstheme="majorBidi"/>
-          <w:color w:val="0F4761" w:themeColor="accent1" w:themeShade="BF"/>
-          <w:sz w:val="32"/>
-          <w:szCs w:val="32"/>
-        </w:rPr>
-      </w:pPr>
-      <w:r>
-        <w:br w:type="page"/>
       </w:r>
     </w:p>
     <w:p>

</xml_diff>

<commit_message>
COB-30: User manual update for dirty state marker
</commit_message>
<xml_diff>
--- a/Cobbler User Manual.docx
+++ b/Cobbler User Manual.docx
@@ -154,6 +154,9 @@
       <w:r>
         <w:t xml:space="preserve"> to load and locations of recently opened files. </w:t>
       </w:r>
+      <w:r>
+        <w:t xml:space="preserve">When there are unsaved changes, an asterisk appears next to the file name in the main window. </w:t>
+      </w:r>
     </w:p>
     <w:p>
       <w:pPr>
@@ -1393,18 +1396,6 @@
       </w:pPr>
       <w:r>
         <w:t xml:space="preserve">Keywords containing a hyphen may not highlight. </w:t>
-      </w:r>
-    </w:p>
-    <w:p>
-      <w:pPr>
-        <w:pStyle w:val="ListParagraph"/>
-        <w:numPr>
-          <w:ilvl w:val="0"/>
-          <w:numId w:val="15"/>
-        </w:numPr>
-      </w:pPr>
-      <w:r>
-        <w:t xml:space="preserve">The feature checking for unsaved changes is currently a little buggy sometimes. </w:t>
       </w:r>
     </w:p>
     <w:p>

</xml_diff>

<commit_message>
COB-52: User manual update to remove issues that have been resolved
</commit_message>
<xml_diff>
--- a/Cobbler User Manual.docx
+++ b/Cobbler User Manual.docx
@@ -226,13 +226,8 @@
           <w:numId w:val="11"/>
         </w:numPr>
       </w:pPr>
-      <w:proofErr w:type="gramStart"/>
-      <w:r>
-        <w:t>This unsaved changes</w:t>
-      </w:r>
-      <w:proofErr w:type="gramEnd"/>
-      <w:r>
-        <w:t xml:space="preserve"> check takes place </w:t>
+      <w:r>
+        <w:t xml:space="preserve">This unsaved changes check takes place </w:t>
       </w:r>
       <w:r>
         <w:t>for all operations were a file is opened, created, closed, or the application is shut down.</w:t>
@@ -292,14 +287,12 @@
           <w:numId w:val="11"/>
         </w:numPr>
       </w:pPr>
-      <w:proofErr w:type="gramStart"/>
       <w:r>
         <w:t>.c</w:t>
       </w:r>
       <w:r>
         <w:t>ob</w:t>
       </w:r>
-      <w:proofErr w:type="gramEnd"/>
       <w:r>
         <w:t>,</w:t>
       </w:r>
@@ -309,11 +302,9 @@
       <w:r>
         <w:t>.</w:t>
       </w:r>
-      <w:proofErr w:type="spellStart"/>
       <w:r>
         <w:t>cbl</w:t>
       </w:r>
-      <w:proofErr w:type="spellEnd"/>
       <w:r>
         <w:t>,</w:t>
       </w:r>
@@ -323,11 +314,9 @@
       <w:r>
         <w:t>.</w:t>
       </w:r>
-      <w:proofErr w:type="spellStart"/>
       <w:r>
         <w:t>cpy</w:t>
       </w:r>
-      <w:proofErr w:type="spellEnd"/>
       <w:r>
         <w:t>,</w:t>
       </w:r>
@@ -337,11 +326,9 @@
       <w:r>
         <w:t>.</w:t>
       </w:r>
-      <w:proofErr w:type="spellStart"/>
       <w:r>
         <w:t>pco</w:t>
       </w:r>
-      <w:proofErr w:type="spellEnd"/>
       <w:r>
         <w:t>,</w:t>
       </w:r>
@@ -351,11 +338,9 @@
       <w:r>
         <w:t>.</w:t>
       </w:r>
-      <w:proofErr w:type="spellStart"/>
       <w:r>
         <w:t>fd</w:t>
       </w:r>
-      <w:proofErr w:type="spellEnd"/>
       <w:r>
         <w:t>,</w:t>
       </w:r>
@@ -365,11 +350,9 @@
       <w:r>
         <w:t>.</w:t>
       </w:r>
-      <w:proofErr w:type="spellStart"/>
       <w:r>
         <w:t>sel</w:t>
       </w:r>
-      <w:proofErr w:type="spellEnd"/>
       <w:r>
         <w:t>,</w:t>
       </w:r>
@@ -379,11 +362,9 @@
       <w:r>
         <w:t>.</w:t>
       </w:r>
-      <w:proofErr w:type="spellStart"/>
       <w:r>
         <w:t>ws</w:t>
       </w:r>
-      <w:proofErr w:type="spellEnd"/>
       <w:r>
         <w:t xml:space="preserve"> </w:t>
       </w:r>
@@ -695,15 +676,7 @@
         </w:numPr>
       </w:pPr>
       <w:r>
-        <w:t xml:space="preserve">If a file suffix is not added by hand, the file suffix </w:t>
-      </w:r>
-      <w:proofErr w:type="gramStart"/>
-      <w:r>
-        <w:t>“.cob</w:t>
-      </w:r>
-      <w:proofErr w:type="gramEnd"/>
-      <w:r>
-        <w:t xml:space="preserve">” will automatically be appended. </w:t>
+        <w:t xml:space="preserve">If a file suffix is not added by hand, the file suffix “.cob” will automatically be appended. </w:t>
       </w:r>
     </w:p>
     <w:p>
@@ -928,15 +901,7 @@
         <w:t xml:space="preserve">Automatically add line numbers to COBOL files. Line numbers are incremented </w:t>
       </w:r>
       <w:r>
-        <w:t xml:space="preserve">by a value specified in the Settings </w:t>
-      </w:r>
-      <w:proofErr w:type="gramStart"/>
-      <w:r>
-        <w:t>dialog,</w:t>
-      </w:r>
-      <w:proofErr w:type="gramEnd"/>
-      <w:r>
-        <w:t xml:space="preserve"> default value is ten</w:t>
+        <w:t>by a value specified in the Settings dialog, default value is ten</w:t>
       </w:r>
       <w:r>
         <w:t xml:space="preserve">. If the file already has line numbers, then the file will be renumbered. If the first </w:t>
@@ -1185,15 +1150,7 @@
         </w:numPr>
       </w:pPr>
       <w:r>
-        <w:t xml:space="preserve">The current </w:t>
-      </w:r>
-      <w:proofErr w:type="gramStart"/>
-      <w:r>
-        <w:t>user name</w:t>
-      </w:r>
-      <w:proofErr w:type="gramEnd"/>
-      <w:r>
-        <w:t xml:space="preserve"> is displayed as the Author. </w:t>
+        <w:t xml:space="preserve">The current user name is displayed as the Author. </w:t>
       </w:r>
     </w:p>
     <w:p>
@@ -1264,7 +1221,13 @@
         </w:numPr>
       </w:pPr>
       <w:r>
-        <w:t xml:space="preserve">Keywords are recognized in lowercase, uppercase, and title case. </w:t>
+        <w:t>Keywords are recognized</w:t>
+      </w:r>
+      <w:r>
+        <w:t xml:space="preserve"> for highlighting</w:t>
+      </w:r>
+      <w:r>
+        <w:t xml:space="preserve"> in lowercase, uppercase, and title case. </w:t>
       </w:r>
     </w:p>
     <w:p>
@@ -1338,13 +1301,8 @@
           <w:numId w:val="15"/>
         </w:numPr>
       </w:pPr>
-      <w:proofErr w:type="spellStart"/>
-      <w:r>
-        <w:t>disPLAY</w:t>
-      </w:r>
-      <w:proofErr w:type="spellEnd"/>
-      <w:r>
-        <w:t xml:space="preserve"> </w:t>
+      <w:r>
+        <w:t xml:space="preserve">disPLAY </w:t>
       </w:r>
     </w:p>
     <w:p>
@@ -1356,46 +1314,16 @@
         </w:numPr>
       </w:pPr>
       <w:r>
-        <w:t xml:space="preserve">Syntax highlighting is not complete. </w:t>
-      </w:r>
-    </w:p>
-    <w:p>
-      <w:pPr>
-        <w:pStyle w:val="ListParagraph"/>
-        <w:numPr>
-          <w:ilvl w:val="1"/>
-          <w:numId w:val="15"/>
-        </w:numPr>
-      </w:pPr>
-      <w:r>
-        <w:t xml:space="preserve">COBOL keywords containing a word space may not highlight correctly </w:t>
-      </w:r>
-      <w:r>
-        <w:t xml:space="preserve">in the second word. </w:t>
-      </w:r>
-    </w:p>
-    <w:p>
-      <w:pPr>
-        <w:pStyle w:val="ListParagraph"/>
-        <w:numPr>
-          <w:ilvl w:val="1"/>
-          <w:numId w:val="15"/>
-        </w:numPr>
-      </w:pPr>
-      <w:r>
-        <w:t xml:space="preserve">Sometimes a word may not highlight correctly if there is not a word space after the keyword. </w:t>
-      </w:r>
-    </w:p>
-    <w:p>
-      <w:pPr>
-        <w:pStyle w:val="ListParagraph"/>
-        <w:numPr>
-          <w:ilvl w:val="1"/>
-          <w:numId w:val="15"/>
-        </w:numPr>
-      </w:pPr>
-      <w:r>
-        <w:t xml:space="preserve">Keywords containing a hyphen may not highlight. </w:t>
+        <w:t>Syntax highlighting is not complete</w:t>
+      </w:r>
+      <w:r>
+        <w:t xml:space="preserve">, minor inconsistences or </w:t>
+      </w:r>
+      <w:r>
+        <w:t>odd</w:t>
+      </w:r>
+      <w:r>
+        <w:t xml:space="preserve"> behavior may appear. </w:t>
       </w:r>
     </w:p>
     <w:p>
@@ -1896,23 +1824,7 @@
           <w:sz w:val="22"/>
           <w:szCs w:val="22"/>
         </w:rPr>
-        <w:t>auto [</w:t>
-      </w:r>
-      <w:proofErr w:type="spellStart"/>
-      <w:r>
-        <w:rPr>
-          <w:sz w:val="22"/>
-          <w:szCs w:val="22"/>
-        </w:rPr>
-        <w:t>xopen</w:t>
-      </w:r>
-      <w:proofErr w:type="spellEnd"/>
-      <w:r>
-        <w:rPr>
-          <w:sz w:val="22"/>
-          <w:szCs w:val="22"/>
-        </w:rPr>
-        <w:t>]</w:t>
+        <w:t>auto [xopen]</w:t>
       </w:r>
     </w:p>
     <w:p>
@@ -1939,7 +1851,6 @@
           <w:szCs w:val="22"/>
         </w:rPr>
       </w:pPr>
-      <w:proofErr w:type="spellStart"/>
       <w:r>
         <w:rPr>
           <w:sz w:val="22"/>
@@ -1947,47 +1858,30 @@
         </w:rPr>
         <w:t>autoterminate</w:t>
       </w:r>
-      <w:proofErr w:type="spellEnd"/>
-    </w:p>
-    <w:p>
-      <w:pPr>
-        <w:spacing w:after="0" w:line="240" w:lineRule="auto"/>
-        <w:rPr>
-          <w:sz w:val="22"/>
-          <w:szCs w:val="22"/>
-        </w:rPr>
-      </w:pPr>
-    </w:p>
-    <w:p>
-      <w:pPr>
-        <w:spacing w:after="0" w:line="240" w:lineRule="auto"/>
-        <w:rPr>
-          <w:sz w:val="22"/>
-          <w:szCs w:val="22"/>
-        </w:rPr>
-      </w:pPr>
-      <w:r>
-        <w:rPr>
-          <w:sz w:val="22"/>
-          <w:szCs w:val="22"/>
-        </w:rPr>
-        <w:t>background-color [</w:t>
-      </w:r>
-      <w:proofErr w:type="spellStart"/>
-      <w:r>
-        <w:rPr>
-          <w:sz w:val="22"/>
-          <w:szCs w:val="22"/>
-        </w:rPr>
-        <w:t>xopen</w:t>
-      </w:r>
-      <w:proofErr w:type="spellEnd"/>
-      <w:r>
-        <w:rPr>
-          <w:sz w:val="22"/>
-          <w:szCs w:val="22"/>
-        </w:rPr>
-        <w:t>]</w:t>
+    </w:p>
+    <w:p>
+      <w:pPr>
+        <w:spacing w:after="0" w:line="240" w:lineRule="auto"/>
+        <w:rPr>
+          <w:sz w:val="22"/>
+          <w:szCs w:val="22"/>
+        </w:rPr>
+      </w:pPr>
+    </w:p>
+    <w:p>
+      <w:pPr>
+        <w:spacing w:after="0" w:line="240" w:lineRule="auto"/>
+        <w:rPr>
+          <w:sz w:val="22"/>
+          <w:szCs w:val="22"/>
+        </w:rPr>
+      </w:pPr>
+      <w:r>
+        <w:rPr>
+          <w:sz w:val="22"/>
+          <w:szCs w:val="22"/>
+        </w:rPr>
+        <w:t>background-color [xopen]</w:t>
       </w:r>
     </w:p>
     <w:p>
@@ -2051,23 +1945,7 @@
           <w:sz w:val="22"/>
           <w:szCs w:val="22"/>
         </w:rPr>
-        <w:t>bell [</w:t>
-      </w:r>
-      <w:proofErr w:type="spellStart"/>
-      <w:r>
-        <w:rPr>
-          <w:sz w:val="22"/>
-          <w:szCs w:val="22"/>
-        </w:rPr>
-        <w:t>xopen</w:t>
-      </w:r>
-      <w:proofErr w:type="spellEnd"/>
-      <w:r>
-        <w:rPr>
-          <w:sz w:val="22"/>
-          <w:szCs w:val="22"/>
-        </w:rPr>
-        <w:t>]</w:t>
+        <w:t>bell [xopen]</w:t>
       </w:r>
     </w:p>
     <w:p>
@@ -2211,23 +2089,7 @@
           <w:sz w:val="22"/>
           <w:szCs w:val="22"/>
         </w:rPr>
-        <w:t>blink [</w:t>
-      </w:r>
-      <w:proofErr w:type="spellStart"/>
-      <w:r>
-        <w:rPr>
-          <w:sz w:val="22"/>
-          <w:szCs w:val="22"/>
-        </w:rPr>
-        <w:t>xopen</w:t>
-      </w:r>
-      <w:proofErr w:type="spellEnd"/>
-      <w:r>
-        <w:rPr>
-          <w:sz w:val="22"/>
-          <w:szCs w:val="22"/>
-        </w:rPr>
-        <w:t>]</w:t>
+        <w:t>blink [xopen]</w:t>
       </w:r>
     </w:p>
     <w:p>
@@ -2286,7 +2148,6 @@
           <w:szCs w:val="22"/>
         </w:rPr>
       </w:pPr>
-      <w:proofErr w:type="spellStart"/>
       <w:r>
         <w:rPr>
           <w:sz w:val="22"/>
@@ -2294,7 +2155,6 @@
         </w:rPr>
         <w:t>boolean</w:t>
       </w:r>
-      <w:proofErr w:type="spellEnd"/>
     </w:p>
     <w:p>
       <w:pPr>
@@ -2393,7 +2253,6 @@
           <w:szCs w:val="22"/>
         </w:rPr>
       </w:pPr>
-      <w:proofErr w:type="spellStart"/>
       <w:r>
         <w:rPr>
           <w:sz w:val="22"/>
@@ -2401,17 +2260,15 @@
         </w:rPr>
         <w:t>cf</w:t>
       </w:r>
-      <w:proofErr w:type="spellEnd"/>
-    </w:p>
-    <w:p>
-      <w:pPr>
-        <w:spacing w:after="0" w:line="240" w:lineRule="auto"/>
-        <w:rPr>
-          <w:sz w:val="22"/>
-          <w:szCs w:val="22"/>
-        </w:rPr>
-      </w:pPr>
-      <w:proofErr w:type="spellStart"/>
+    </w:p>
+    <w:p>
+      <w:pPr>
+        <w:spacing w:after="0" w:line="240" w:lineRule="auto"/>
+        <w:rPr>
+          <w:sz w:val="22"/>
+          <w:szCs w:val="22"/>
+        </w:rPr>
+      </w:pPr>
       <w:r>
         <w:rPr>
           <w:sz w:val="22"/>
@@ -2419,7 +2276,6 @@
         </w:rPr>
         <w:t>ch</w:t>
       </w:r>
-      <w:proofErr w:type="spellEnd"/>
     </w:p>
     <w:p>
       <w:pPr>
@@ -2525,7 +2381,6 @@
           <w:szCs w:val="22"/>
         </w:rPr>
       </w:pPr>
-      <w:proofErr w:type="spellStart"/>
       <w:r>
         <w:rPr>
           <w:sz w:val="22"/>
@@ -2533,7 +2388,6 @@
         </w:rPr>
         <w:t>cobol</w:t>
       </w:r>
-      <w:proofErr w:type="spellEnd"/>
     </w:p>
     <w:p>
       <w:pPr>
@@ -2927,7 +2781,6 @@
           <w:szCs w:val="22"/>
         </w:rPr>
       </w:pPr>
-      <w:proofErr w:type="gramStart"/>
       <w:r>
         <w:rPr>
           <w:sz w:val="22"/>
@@ -2935,7 +2788,6 @@
         </w:rPr>
         <w:t>computational-x</w:t>
       </w:r>
-      <w:proofErr w:type="gramEnd"/>
     </w:p>
     <w:p>
       <w:pPr>
@@ -3169,7 +3021,6 @@
           <w:szCs w:val="22"/>
         </w:rPr>
       </w:pPr>
-      <w:proofErr w:type="spellStart"/>
       <w:r>
         <w:rPr>
           <w:sz w:val="22"/>
@@ -3177,7 +3028,6 @@
         </w:rPr>
         <w:t>corr</w:t>
       </w:r>
-      <w:proofErr w:type="spellEnd"/>
     </w:p>
     <w:p>
       <w:pPr>
@@ -3219,7 +3069,6 @@
           <w:szCs w:val="22"/>
         </w:rPr>
       </w:pPr>
-      <w:proofErr w:type="spellStart"/>
       <w:r>
         <w:rPr>
           <w:sz w:val="22"/>
@@ -3227,7 +3076,6 @@
         </w:rPr>
         <w:t>crt</w:t>
       </w:r>
-      <w:proofErr w:type="spellEnd"/>
     </w:p>
     <w:p>
       <w:pPr>
@@ -3390,7 +3238,6 @@
           <w:szCs w:val="22"/>
         </w:rPr>
       </w:pPr>
-      <w:proofErr w:type="spellStart"/>
       <w:r>
         <w:rPr>
           <w:sz w:val="22"/>
@@ -3398,242 +3245,159 @@
         </w:rPr>
         <w:t>db</w:t>
       </w:r>
-      <w:proofErr w:type="spellEnd"/>
-    </w:p>
-    <w:p>
-      <w:pPr>
-        <w:spacing w:after="0" w:line="240" w:lineRule="auto"/>
-        <w:rPr>
-          <w:sz w:val="22"/>
-          <w:szCs w:val="22"/>
-        </w:rPr>
-      </w:pPr>
-      <w:proofErr w:type="spellStart"/>
-      <w:r>
-        <w:rPr>
-          <w:sz w:val="22"/>
-          <w:szCs w:val="22"/>
-        </w:rPr>
-        <w:t>db</w:t>
-      </w:r>
-      <w:proofErr w:type="spellEnd"/>
-      <w:r>
-        <w:rPr>
-          <w:sz w:val="22"/>
-          <w:szCs w:val="22"/>
-        </w:rPr>
-        <w:t>-access-control-key</w:t>
-      </w:r>
-    </w:p>
-    <w:p>
-      <w:pPr>
-        <w:spacing w:after="0" w:line="240" w:lineRule="auto"/>
-        <w:rPr>
-          <w:sz w:val="22"/>
-          <w:szCs w:val="22"/>
-        </w:rPr>
-      </w:pPr>
-      <w:proofErr w:type="spellStart"/>
-      <w:r>
-        <w:rPr>
-          <w:sz w:val="22"/>
-          <w:szCs w:val="22"/>
-        </w:rPr>
-        <w:t>db</w:t>
-      </w:r>
-      <w:proofErr w:type="spellEnd"/>
-      <w:r>
-        <w:rPr>
-          <w:sz w:val="22"/>
-          <w:szCs w:val="22"/>
-        </w:rPr>
-        <w:t>-condition</w:t>
-      </w:r>
-    </w:p>
-    <w:p>
-      <w:pPr>
-        <w:spacing w:after="0" w:line="240" w:lineRule="auto"/>
-        <w:rPr>
-          <w:sz w:val="22"/>
-          <w:szCs w:val="22"/>
-        </w:rPr>
-      </w:pPr>
-      <w:proofErr w:type="spellStart"/>
-      <w:r>
-        <w:rPr>
-          <w:sz w:val="22"/>
-          <w:szCs w:val="22"/>
-        </w:rPr>
-        <w:t>db</w:t>
-      </w:r>
-      <w:proofErr w:type="spellEnd"/>
-      <w:r>
-        <w:rPr>
-          <w:sz w:val="22"/>
-          <w:szCs w:val="22"/>
-        </w:rPr>
-        <w:t>-current-record-id</w:t>
-      </w:r>
-    </w:p>
-    <w:p>
-      <w:pPr>
-        <w:spacing w:after="0" w:line="240" w:lineRule="auto"/>
-        <w:rPr>
-          <w:sz w:val="22"/>
-          <w:szCs w:val="22"/>
-        </w:rPr>
-      </w:pPr>
-      <w:proofErr w:type="spellStart"/>
-      <w:r>
-        <w:rPr>
-          <w:sz w:val="22"/>
-          <w:szCs w:val="22"/>
-        </w:rPr>
-        <w:t>db</w:t>
-      </w:r>
-      <w:proofErr w:type="spellEnd"/>
-      <w:r>
-        <w:rPr>
-          <w:sz w:val="22"/>
-          <w:szCs w:val="22"/>
-        </w:rPr>
-        <w:t>-current-record-name</w:t>
-      </w:r>
-    </w:p>
-    <w:p>
-      <w:pPr>
-        <w:spacing w:after="0" w:line="240" w:lineRule="auto"/>
-        <w:rPr>
-          <w:sz w:val="22"/>
-          <w:szCs w:val="22"/>
-        </w:rPr>
-      </w:pPr>
-      <w:proofErr w:type="spellStart"/>
-      <w:r>
-        <w:rPr>
-          <w:sz w:val="22"/>
-          <w:szCs w:val="22"/>
-        </w:rPr>
-        <w:t>db</w:t>
-      </w:r>
-      <w:proofErr w:type="spellEnd"/>
-      <w:r>
-        <w:rPr>
-          <w:sz w:val="22"/>
-          <w:szCs w:val="22"/>
-        </w:rPr>
-        <w:t>-exception</w:t>
-      </w:r>
-    </w:p>
-    <w:p>
-      <w:pPr>
-        <w:spacing w:after="0" w:line="240" w:lineRule="auto"/>
-        <w:rPr>
-          <w:sz w:val="22"/>
-          <w:szCs w:val="22"/>
-        </w:rPr>
-      </w:pPr>
-      <w:proofErr w:type="spellStart"/>
-      <w:r>
-        <w:rPr>
-          <w:sz w:val="22"/>
-          <w:szCs w:val="22"/>
-        </w:rPr>
-        <w:t>db</w:t>
-      </w:r>
-      <w:proofErr w:type="spellEnd"/>
-      <w:r>
-        <w:rPr>
-          <w:sz w:val="22"/>
-          <w:szCs w:val="22"/>
-        </w:rPr>
-        <w:t>-key</w:t>
-      </w:r>
-    </w:p>
-    <w:p>
-      <w:pPr>
-        <w:spacing w:after="0" w:line="240" w:lineRule="auto"/>
-        <w:rPr>
-          <w:sz w:val="22"/>
-          <w:szCs w:val="22"/>
-        </w:rPr>
-      </w:pPr>
-      <w:proofErr w:type="spellStart"/>
-      <w:r>
-        <w:rPr>
-          <w:sz w:val="22"/>
-          <w:szCs w:val="22"/>
-        </w:rPr>
-        <w:t>db</w:t>
-      </w:r>
-      <w:proofErr w:type="spellEnd"/>
-      <w:r>
-        <w:rPr>
-          <w:sz w:val="22"/>
-          <w:szCs w:val="22"/>
-        </w:rPr>
-        <w:t>-record-name</w:t>
-      </w:r>
-    </w:p>
-    <w:p>
-      <w:pPr>
-        <w:spacing w:after="0" w:line="240" w:lineRule="auto"/>
-        <w:rPr>
-          <w:sz w:val="22"/>
-          <w:szCs w:val="22"/>
-        </w:rPr>
-      </w:pPr>
-      <w:proofErr w:type="spellStart"/>
-      <w:r>
-        <w:rPr>
-          <w:sz w:val="22"/>
-          <w:szCs w:val="22"/>
-        </w:rPr>
-        <w:t>db</w:t>
-      </w:r>
-      <w:proofErr w:type="spellEnd"/>
-      <w:r>
-        <w:rPr>
-          <w:sz w:val="22"/>
-          <w:szCs w:val="22"/>
-        </w:rPr>
-        <w:t>-set-name</w:t>
-      </w:r>
-    </w:p>
-    <w:p>
-      <w:pPr>
-        <w:spacing w:after="0" w:line="240" w:lineRule="auto"/>
-        <w:rPr>
-          <w:sz w:val="22"/>
-          <w:szCs w:val="22"/>
-        </w:rPr>
-      </w:pPr>
-      <w:proofErr w:type="spellStart"/>
-      <w:r>
-        <w:rPr>
-          <w:sz w:val="22"/>
-          <w:szCs w:val="22"/>
-        </w:rPr>
-        <w:t>db</w:t>
-      </w:r>
-      <w:proofErr w:type="spellEnd"/>
-      <w:r>
-        <w:rPr>
-          <w:sz w:val="22"/>
-          <w:szCs w:val="22"/>
-        </w:rPr>
-        <w:t>-status</w:t>
-      </w:r>
-    </w:p>
-    <w:p>
-      <w:pPr>
-        <w:spacing w:after="0" w:line="240" w:lineRule="auto"/>
-        <w:rPr>
-          <w:sz w:val="22"/>
-          <w:szCs w:val="22"/>
-        </w:rPr>
-      </w:pPr>
-      <w:proofErr w:type="spellStart"/>
+    </w:p>
+    <w:p>
+      <w:pPr>
+        <w:spacing w:after="0" w:line="240" w:lineRule="auto"/>
+        <w:rPr>
+          <w:sz w:val="22"/>
+          <w:szCs w:val="22"/>
+        </w:rPr>
+      </w:pPr>
+      <w:r>
+        <w:rPr>
+          <w:sz w:val="22"/>
+          <w:szCs w:val="22"/>
+        </w:rPr>
+        <w:t>db-access-control-key</w:t>
+      </w:r>
+    </w:p>
+    <w:p>
+      <w:pPr>
+        <w:spacing w:after="0" w:line="240" w:lineRule="auto"/>
+        <w:rPr>
+          <w:sz w:val="22"/>
+          <w:szCs w:val="22"/>
+        </w:rPr>
+      </w:pPr>
+      <w:r>
+        <w:rPr>
+          <w:sz w:val="22"/>
+          <w:szCs w:val="22"/>
+        </w:rPr>
+        <w:t>db-condition</w:t>
+      </w:r>
+    </w:p>
+    <w:p>
+      <w:pPr>
+        <w:spacing w:after="0" w:line="240" w:lineRule="auto"/>
+        <w:rPr>
+          <w:sz w:val="22"/>
+          <w:szCs w:val="22"/>
+        </w:rPr>
+      </w:pPr>
+      <w:r>
+        <w:rPr>
+          <w:sz w:val="22"/>
+          <w:szCs w:val="22"/>
+        </w:rPr>
+        <w:t>db-current-record-id</w:t>
+      </w:r>
+    </w:p>
+    <w:p>
+      <w:pPr>
+        <w:spacing w:after="0" w:line="240" w:lineRule="auto"/>
+        <w:rPr>
+          <w:sz w:val="22"/>
+          <w:szCs w:val="22"/>
+        </w:rPr>
+      </w:pPr>
+      <w:r>
+        <w:rPr>
+          <w:sz w:val="22"/>
+          <w:szCs w:val="22"/>
+        </w:rPr>
+        <w:t>db-current-record-name</w:t>
+      </w:r>
+    </w:p>
+    <w:p>
+      <w:pPr>
+        <w:spacing w:after="0" w:line="240" w:lineRule="auto"/>
+        <w:rPr>
+          <w:sz w:val="22"/>
+          <w:szCs w:val="22"/>
+        </w:rPr>
+      </w:pPr>
+      <w:r>
+        <w:rPr>
+          <w:sz w:val="22"/>
+          <w:szCs w:val="22"/>
+        </w:rPr>
+        <w:t>db-exception</w:t>
+      </w:r>
+    </w:p>
+    <w:p>
+      <w:pPr>
+        <w:spacing w:after="0" w:line="240" w:lineRule="auto"/>
+        <w:rPr>
+          <w:sz w:val="22"/>
+          <w:szCs w:val="22"/>
+        </w:rPr>
+      </w:pPr>
+      <w:r>
+        <w:rPr>
+          <w:sz w:val="22"/>
+          <w:szCs w:val="22"/>
+        </w:rPr>
+        <w:t>db-key</w:t>
+      </w:r>
+    </w:p>
+    <w:p>
+      <w:pPr>
+        <w:spacing w:after="0" w:line="240" w:lineRule="auto"/>
+        <w:rPr>
+          <w:sz w:val="22"/>
+          <w:szCs w:val="22"/>
+        </w:rPr>
+      </w:pPr>
+      <w:r>
+        <w:rPr>
+          <w:sz w:val="22"/>
+          <w:szCs w:val="22"/>
+        </w:rPr>
+        <w:t>db-record-name</w:t>
+      </w:r>
+    </w:p>
+    <w:p>
+      <w:pPr>
+        <w:spacing w:after="0" w:line="240" w:lineRule="auto"/>
+        <w:rPr>
+          <w:sz w:val="22"/>
+          <w:szCs w:val="22"/>
+        </w:rPr>
+      </w:pPr>
+      <w:r>
+        <w:rPr>
+          <w:sz w:val="22"/>
+          <w:szCs w:val="22"/>
+        </w:rPr>
+        <w:t>db-set-name</w:t>
+      </w:r>
+    </w:p>
+    <w:p>
+      <w:pPr>
+        <w:spacing w:after="0" w:line="240" w:lineRule="auto"/>
+        <w:rPr>
+          <w:sz w:val="22"/>
+          <w:szCs w:val="22"/>
+        </w:rPr>
+      </w:pPr>
+      <w:r>
+        <w:rPr>
+          <w:sz w:val="22"/>
+          <w:szCs w:val="22"/>
+        </w:rPr>
+        <w:t>db-status</w:t>
+      </w:r>
+    </w:p>
+    <w:p>
+      <w:pPr>
+        <w:spacing w:after="0" w:line="240" w:lineRule="auto"/>
+        <w:rPr>
+          <w:sz w:val="22"/>
+          <w:szCs w:val="22"/>
+        </w:rPr>
+      </w:pPr>
       <w:r>
         <w:rPr>
           <w:sz w:val="22"/>
@@ -3641,42 +3405,31 @@
         </w:rPr>
         <w:t>db-uwa</w:t>
       </w:r>
-      <w:proofErr w:type="spellEnd"/>
-    </w:p>
-    <w:p>
-      <w:pPr>
-        <w:spacing w:after="0" w:line="240" w:lineRule="auto"/>
-        <w:rPr>
-          <w:sz w:val="22"/>
-          <w:szCs w:val="22"/>
-        </w:rPr>
-      </w:pPr>
-      <w:proofErr w:type="spellStart"/>
-      <w:r>
-        <w:rPr>
-          <w:sz w:val="22"/>
-          <w:szCs w:val="22"/>
-        </w:rPr>
-        <w:t>dbcs</w:t>
-      </w:r>
-      <w:proofErr w:type="spellEnd"/>
-      <w:r>
-        <w:rPr>
-          <w:sz w:val="22"/>
-          <w:szCs w:val="22"/>
-        </w:rPr>
-        <w:t xml:space="preserve"> </w:t>
-      </w:r>
-    </w:p>
-    <w:p>
-      <w:pPr>
-        <w:spacing w:after="0" w:line="240" w:lineRule="auto"/>
-        <w:rPr>
-          <w:sz w:val="22"/>
-          <w:szCs w:val="22"/>
-        </w:rPr>
-      </w:pPr>
-      <w:proofErr w:type="spellStart"/>
+    </w:p>
+    <w:p>
+      <w:pPr>
+        <w:spacing w:after="0" w:line="240" w:lineRule="auto"/>
+        <w:rPr>
+          <w:sz w:val="22"/>
+          <w:szCs w:val="22"/>
+        </w:rPr>
+      </w:pPr>
+      <w:r>
+        <w:rPr>
+          <w:sz w:val="22"/>
+          <w:szCs w:val="22"/>
+        </w:rPr>
+        <w:t xml:space="preserve">dbcs </w:t>
+      </w:r>
+    </w:p>
+    <w:p>
+      <w:pPr>
+        <w:spacing w:after="0" w:line="240" w:lineRule="auto"/>
+        <w:rPr>
+          <w:sz w:val="22"/>
+          <w:szCs w:val="22"/>
+        </w:rPr>
+      </w:pPr>
       <w:r>
         <w:rPr>
           <w:sz w:val="22"/>
@@ -3684,7 +3437,6 @@
         </w:rPr>
         <w:t>dbkey</w:t>
       </w:r>
-      <w:proofErr w:type="spellEnd"/>
     </w:p>
     <w:p>
       <w:pPr>
@@ -4206,21 +3958,12 @@
           <w:szCs w:val="22"/>
         </w:rPr>
       </w:pPr>
-      <w:proofErr w:type="spellStart"/>
-      <w:r>
-        <w:rPr>
-          <w:sz w:val="22"/>
-          <w:szCs w:val="22"/>
-        </w:rPr>
-        <w:t>disp</w:t>
-      </w:r>
-      <w:proofErr w:type="spellEnd"/>
-      <w:r>
-        <w:rPr>
-          <w:sz w:val="22"/>
-          <w:szCs w:val="22"/>
-        </w:rPr>
-        <w:t xml:space="preserve"> </w:t>
+      <w:r>
+        <w:rPr>
+          <w:sz w:val="22"/>
+          <w:szCs w:val="22"/>
+        </w:rPr>
+        <w:t xml:space="preserve">disp </w:t>
       </w:r>
     </w:p>
     <w:p>
@@ -4449,7 +4192,6 @@
           <w:szCs w:val="22"/>
         </w:rPr>
       </w:pPr>
-      <w:proofErr w:type="spellStart"/>
       <w:r>
         <w:rPr>
           <w:sz w:val="22"/>
@@ -4457,7 +4199,6 @@
         </w:rPr>
         <w:t>egi</w:t>
       </w:r>
-      <w:proofErr w:type="spellEnd"/>
     </w:p>
     <w:p>
       <w:pPr>
@@ -4499,7 +4240,6 @@
           <w:szCs w:val="22"/>
         </w:rPr>
       </w:pPr>
-      <w:proofErr w:type="spellStart"/>
       <w:r>
         <w:rPr>
           <w:sz w:val="22"/>
@@ -4507,7 +4247,6 @@
         </w:rPr>
         <w:t>emi</w:t>
       </w:r>
-      <w:proofErr w:type="spellEnd"/>
     </w:p>
     <w:p>
       <w:pPr>
@@ -5205,48 +4944,22 @@
           <w:szCs w:val="22"/>
         </w:rPr>
       </w:pPr>
-      <w:proofErr w:type="spellStart"/>
-      <w:r>
-        <w:rPr>
-          <w:sz w:val="22"/>
-          <w:szCs w:val="22"/>
-        </w:rPr>
-        <w:t>eol</w:t>
-      </w:r>
-      <w:proofErr w:type="spellEnd"/>
-      <w:r>
-        <w:rPr>
-          <w:sz w:val="22"/>
-          <w:szCs w:val="22"/>
-        </w:rPr>
-        <w:t xml:space="preserve"> [</w:t>
-      </w:r>
-      <w:proofErr w:type="spellStart"/>
-      <w:r>
-        <w:rPr>
-          <w:sz w:val="22"/>
-          <w:szCs w:val="22"/>
-        </w:rPr>
-        <w:t>xopen</w:t>
-      </w:r>
-      <w:proofErr w:type="spellEnd"/>
-      <w:r>
-        <w:rPr>
-          <w:sz w:val="22"/>
-          <w:szCs w:val="22"/>
-        </w:rPr>
-        <w:t>]</w:t>
-      </w:r>
-    </w:p>
-    <w:p>
-      <w:pPr>
-        <w:spacing w:after="0" w:line="240" w:lineRule="auto"/>
-        <w:rPr>
-          <w:sz w:val="22"/>
-          <w:szCs w:val="22"/>
-        </w:rPr>
-      </w:pPr>
-      <w:proofErr w:type="spellStart"/>
+      <w:r>
+        <w:rPr>
+          <w:sz w:val="22"/>
+          <w:szCs w:val="22"/>
+        </w:rPr>
+        <w:t>eol [xopen]</w:t>
+      </w:r>
+    </w:p>
+    <w:p>
+      <w:pPr>
+        <w:spacing w:after="0" w:line="240" w:lineRule="auto"/>
+        <w:rPr>
+          <w:sz w:val="22"/>
+          <w:szCs w:val="22"/>
+        </w:rPr>
+      </w:pPr>
       <w:r>
         <w:rPr>
           <w:sz w:val="22"/>
@@ -5254,47 +4967,21 @@
         </w:rPr>
         <w:t>eop</w:t>
       </w:r>
-      <w:proofErr w:type="spellEnd"/>
-    </w:p>
-    <w:p>
-      <w:pPr>
-        <w:spacing w:after="0" w:line="240" w:lineRule="auto"/>
-        <w:rPr>
-          <w:sz w:val="22"/>
-          <w:szCs w:val="22"/>
-        </w:rPr>
-      </w:pPr>
-      <w:proofErr w:type="spellStart"/>
-      <w:r>
-        <w:rPr>
-          <w:sz w:val="22"/>
-          <w:szCs w:val="22"/>
-        </w:rPr>
-        <w:t>eos</w:t>
-      </w:r>
-      <w:proofErr w:type="spellEnd"/>
-      <w:r>
-        <w:rPr>
-          <w:sz w:val="22"/>
-          <w:szCs w:val="22"/>
-        </w:rPr>
-        <w:t xml:space="preserve"> [</w:t>
-      </w:r>
-      <w:proofErr w:type="spellStart"/>
-      <w:r>
-        <w:rPr>
-          <w:sz w:val="22"/>
-          <w:szCs w:val="22"/>
-        </w:rPr>
-        <w:t>xopen</w:t>
-      </w:r>
-      <w:proofErr w:type="spellEnd"/>
-      <w:r>
-        <w:rPr>
-          <w:sz w:val="22"/>
-          <w:szCs w:val="22"/>
-        </w:rPr>
-        <w:t>]</w:t>
+    </w:p>
+    <w:p>
+      <w:pPr>
+        <w:spacing w:after="0" w:line="240" w:lineRule="auto"/>
+        <w:rPr>
+          <w:sz w:val="22"/>
+          <w:szCs w:val="22"/>
+        </w:rPr>
+      </w:pPr>
+      <w:r>
+        <w:rPr>
+          <w:sz w:val="22"/>
+          <w:szCs w:val="22"/>
+        </w:rPr>
+        <w:t>eos [xopen]</w:t>
       </w:r>
     </w:p>
     <w:p>
@@ -5342,23 +5029,7 @@
           <w:sz w:val="22"/>
           <w:szCs w:val="22"/>
         </w:rPr>
-        <w:t>erase [</w:t>
-      </w:r>
-      <w:proofErr w:type="spellStart"/>
-      <w:r>
-        <w:rPr>
-          <w:sz w:val="22"/>
-          <w:szCs w:val="22"/>
-        </w:rPr>
-        <w:t>xopen</w:t>
-      </w:r>
-      <w:proofErr w:type="spellEnd"/>
-      <w:r>
-        <w:rPr>
-          <w:sz w:val="22"/>
-          <w:szCs w:val="22"/>
-        </w:rPr>
-        <w:t>]</w:t>
+        <w:t>erase [xopen]</w:t>
       </w:r>
     </w:p>
     <w:p>
@@ -5385,7 +5056,6 @@
           <w:szCs w:val="22"/>
         </w:rPr>
       </w:pPr>
-      <w:proofErr w:type="spellStart"/>
       <w:r>
         <w:rPr>
           <w:sz w:val="22"/>
@@ -5393,7 +5063,6 @@
         </w:rPr>
         <w:t>esi</w:t>
       </w:r>
-      <w:proofErr w:type="spellEnd"/>
     </w:p>
     <w:p>
       <w:pPr>
@@ -5620,7 +5289,6 @@
           <w:szCs w:val="22"/>
         </w:rPr>
       </w:pPr>
-      <w:proofErr w:type="spellStart"/>
       <w:r>
         <w:rPr>
           <w:sz w:val="22"/>
@@ -5628,7 +5296,6 @@
         </w:rPr>
         <w:t>fd</w:t>
       </w:r>
-      <w:proofErr w:type="spellEnd"/>
     </w:p>
     <w:p>
       <w:pPr>
@@ -5851,23 +5518,7 @@
           <w:sz w:val="22"/>
           <w:szCs w:val="22"/>
         </w:rPr>
-        <w:t>foreground-color [</w:t>
-      </w:r>
-      <w:proofErr w:type="spellStart"/>
-      <w:r>
-        <w:rPr>
-          <w:sz w:val="22"/>
-          <w:szCs w:val="22"/>
-        </w:rPr>
-        <w:t>xopen</w:t>
-      </w:r>
-      <w:proofErr w:type="spellEnd"/>
-      <w:r>
-        <w:rPr>
-          <w:sz w:val="22"/>
-          <w:szCs w:val="22"/>
-        </w:rPr>
-        <w:t>]</w:t>
+        <w:t>foreground-color [xopen]</w:t>
       </w:r>
     </w:p>
     <w:p>
@@ -5915,23 +5566,7 @@
           <w:sz w:val="22"/>
           <w:szCs w:val="22"/>
         </w:rPr>
-        <w:t>full [</w:t>
-      </w:r>
-      <w:proofErr w:type="spellStart"/>
-      <w:r>
-        <w:rPr>
-          <w:sz w:val="22"/>
-          <w:szCs w:val="22"/>
-        </w:rPr>
-        <w:t>xopen</w:t>
-      </w:r>
-      <w:proofErr w:type="spellEnd"/>
-      <w:r>
-        <w:rPr>
-          <w:sz w:val="22"/>
-          <w:szCs w:val="22"/>
-        </w:rPr>
-        <w:t>]</w:t>
+        <w:t>full [xopen]</w:t>
       </w:r>
     </w:p>
     <w:p>
@@ -6047,21 +5682,12 @@
           <w:szCs w:val="22"/>
         </w:rPr>
       </w:pPr>
-      <w:proofErr w:type="spellStart"/>
-      <w:r>
-        <w:rPr>
-          <w:sz w:val="22"/>
-          <w:szCs w:val="22"/>
-        </w:rPr>
-        <w:t>goback</w:t>
-      </w:r>
-      <w:proofErr w:type="spellEnd"/>
-      <w:r>
-        <w:rPr>
-          <w:sz w:val="22"/>
-          <w:szCs w:val="22"/>
-        </w:rPr>
-        <w:t xml:space="preserve"> </w:t>
+      <w:r>
+        <w:rPr>
+          <w:sz w:val="22"/>
+          <w:szCs w:val="22"/>
+        </w:rPr>
+        <w:t xml:space="preserve">goback </w:t>
       </w:r>
     </w:p>
     <w:p>
@@ -6129,7 +5755,6 @@
           <w:szCs w:val="22"/>
         </w:rPr>
       </w:pPr>
-      <w:proofErr w:type="gramStart"/>
       <w:r>
         <w:rPr>
           <w:sz w:val="22"/>
@@ -6137,17 +5762,15 @@
         </w:rPr>
         <w:t>high-value</w:t>
       </w:r>
-      <w:proofErr w:type="gramEnd"/>
-    </w:p>
-    <w:p>
-      <w:pPr>
-        <w:spacing w:after="0" w:line="240" w:lineRule="auto"/>
-        <w:rPr>
-          <w:sz w:val="22"/>
-          <w:szCs w:val="22"/>
-        </w:rPr>
-      </w:pPr>
-      <w:proofErr w:type="gramStart"/>
+    </w:p>
+    <w:p>
+      <w:pPr>
+        <w:spacing w:after="0" w:line="240" w:lineRule="auto"/>
+        <w:rPr>
+          <w:sz w:val="22"/>
+          <w:szCs w:val="22"/>
+        </w:rPr>
+      </w:pPr>
       <w:r>
         <w:rPr>
           <w:sz w:val="22"/>
@@ -6155,97 +5778,62 @@
         </w:rPr>
         <w:t>high-values</w:t>
       </w:r>
-      <w:proofErr w:type="gramEnd"/>
-    </w:p>
-    <w:p>
-      <w:pPr>
-        <w:spacing w:after="0" w:line="240" w:lineRule="auto"/>
-        <w:rPr>
-          <w:sz w:val="22"/>
-          <w:szCs w:val="22"/>
-        </w:rPr>
-      </w:pPr>
-      <w:r>
-        <w:rPr>
-          <w:sz w:val="22"/>
-          <w:szCs w:val="22"/>
-        </w:rPr>
-        <w:t>highlight [</w:t>
-      </w:r>
-      <w:proofErr w:type="spellStart"/>
-      <w:r>
-        <w:rPr>
-          <w:sz w:val="22"/>
-          <w:szCs w:val="22"/>
-        </w:rPr>
-        <w:t>xopen</w:t>
-      </w:r>
-      <w:proofErr w:type="spellEnd"/>
-      <w:r>
-        <w:rPr>
-          <w:sz w:val="22"/>
-          <w:szCs w:val="22"/>
-        </w:rPr>
-        <w:t>]</w:t>
-      </w:r>
-    </w:p>
-    <w:p>
-      <w:pPr>
-        <w:spacing w:after="0" w:line="240" w:lineRule="auto"/>
-        <w:rPr>
-          <w:sz w:val="22"/>
-          <w:szCs w:val="22"/>
-        </w:rPr>
-      </w:pPr>
-    </w:p>
-    <w:p>
-      <w:pPr>
-        <w:spacing w:after="0" w:line="240" w:lineRule="auto"/>
-        <w:rPr>
-          <w:sz w:val="22"/>
-          <w:szCs w:val="22"/>
-        </w:rPr>
-      </w:pPr>
-      <w:proofErr w:type="spellStart"/>
-      <w:r>
-        <w:rPr>
-          <w:sz w:val="22"/>
-          <w:szCs w:val="22"/>
-        </w:rPr>
-        <w:t>i</w:t>
-      </w:r>
-      <w:proofErr w:type="spellEnd"/>
-      <w:r>
-        <w:rPr>
-          <w:sz w:val="22"/>
-          <w:szCs w:val="22"/>
-        </w:rPr>
-        <w:t>-o</w:t>
-      </w:r>
-    </w:p>
-    <w:p>
-      <w:pPr>
-        <w:spacing w:after="0" w:line="240" w:lineRule="auto"/>
-        <w:rPr>
-          <w:sz w:val="22"/>
-          <w:szCs w:val="22"/>
-        </w:rPr>
-      </w:pPr>
-      <w:proofErr w:type="spellStart"/>
-      <w:r>
-        <w:rPr>
-          <w:sz w:val="22"/>
-          <w:szCs w:val="22"/>
-        </w:rPr>
-        <w:t>i</w:t>
-      </w:r>
-      <w:proofErr w:type="spellEnd"/>
-      <w:r>
-        <w:rPr>
-          <w:sz w:val="22"/>
-          <w:szCs w:val="22"/>
-        </w:rPr>
-        <w:t>-o-control</w:t>
+    </w:p>
+    <w:p>
+      <w:pPr>
+        <w:spacing w:after="0" w:line="240" w:lineRule="auto"/>
+        <w:rPr>
+          <w:sz w:val="22"/>
+          <w:szCs w:val="22"/>
+        </w:rPr>
+      </w:pPr>
+      <w:r>
+        <w:rPr>
+          <w:sz w:val="22"/>
+          <w:szCs w:val="22"/>
+        </w:rPr>
+        <w:t>highlight [xopen]</w:t>
+      </w:r>
+    </w:p>
+    <w:p>
+      <w:pPr>
+        <w:spacing w:after="0" w:line="240" w:lineRule="auto"/>
+        <w:rPr>
+          <w:sz w:val="22"/>
+          <w:szCs w:val="22"/>
+        </w:rPr>
+      </w:pPr>
+    </w:p>
+    <w:p>
+      <w:pPr>
+        <w:spacing w:after="0" w:line="240" w:lineRule="auto"/>
+        <w:rPr>
+          <w:sz w:val="22"/>
+          <w:szCs w:val="22"/>
+        </w:rPr>
+      </w:pPr>
+      <w:r>
+        <w:rPr>
+          <w:sz w:val="22"/>
+          <w:szCs w:val="22"/>
+        </w:rPr>
+        <w:t>i-o</w:t>
+      </w:r>
+    </w:p>
+    <w:p>
+      <w:pPr>
+        <w:spacing w:after="0" w:line="240" w:lineRule="auto"/>
+        <w:rPr>
+          <w:sz w:val="22"/>
+          <w:szCs w:val="22"/>
+        </w:rPr>
+      </w:pPr>
+      <w:r>
+        <w:rPr>
+          <w:sz w:val="22"/>
+          <w:szCs w:val="22"/>
+        </w:rPr>
+        <w:t>i-o-control</w:t>
       </w:r>
     </w:p>
     <w:p>
@@ -6699,7 +6287,6 @@
           <w:szCs w:val="22"/>
         </w:rPr>
       </w:pPr>
-      <w:proofErr w:type="spellStart"/>
       <w:r>
         <w:rPr>
           <w:sz w:val="22"/>
@@ -6707,7 +6294,6 @@
         </w:rPr>
         <w:t>ld</w:t>
       </w:r>
-      <w:proofErr w:type="spellEnd"/>
     </w:p>
     <w:p>
       <w:pPr>
@@ -6957,7 +6543,6 @@
           <w:szCs w:val="22"/>
         </w:rPr>
       </w:pPr>
-      <w:proofErr w:type="gramStart"/>
       <w:r>
         <w:rPr>
           <w:sz w:val="22"/>
@@ -6965,17 +6550,15 @@
         </w:rPr>
         <w:t>low-value</w:t>
       </w:r>
-      <w:proofErr w:type="gramEnd"/>
-    </w:p>
-    <w:p>
-      <w:pPr>
-        <w:spacing w:after="0" w:line="240" w:lineRule="auto"/>
-        <w:rPr>
-          <w:sz w:val="22"/>
-          <w:szCs w:val="22"/>
-        </w:rPr>
-      </w:pPr>
-      <w:proofErr w:type="gramStart"/>
+    </w:p>
+    <w:p>
+      <w:pPr>
+        <w:spacing w:after="0" w:line="240" w:lineRule="auto"/>
+        <w:rPr>
+          <w:sz w:val="22"/>
+          <w:szCs w:val="22"/>
+        </w:rPr>
+      </w:pPr>
       <w:r>
         <w:rPr>
           <w:sz w:val="22"/>
@@ -6983,38 +6566,21 @@
         </w:rPr>
         <w:t>low-values</w:t>
       </w:r>
-      <w:proofErr w:type="gramEnd"/>
-    </w:p>
-    <w:p>
-      <w:pPr>
-        <w:spacing w:after="0" w:line="240" w:lineRule="auto"/>
-        <w:rPr>
-          <w:sz w:val="22"/>
-          <w:szCs w:val="22"/>
-        </w:rPr>
-      </w:pPr>
-      <w:r>
-        <w:rPr>
-          <w:sz w:val="22"/>
-          <w:szCs w:val="22"/>
-        </w:rPr>
-        <w:t>lowlight [</w:t>
-      </w:r>
-      <w:proofErr w:type="spellStart"/>
-      <w:r>
-        <w:rPr>
-          <w:sz w:val="22"/>
-          <w:szCs w:val="22"/>
-        </w:rPr>
-        <w:t>xopen</w:t>
-      </w:r>
-      <w:proofErr w:type="spellEnd"/>
-      <w:r>
-        <w:rPr>
-          <w:sz w:val="22"/>
-          <w:szCs w:val="22"/>
-        </w:rPr>
-        <w:t>]</w:t>
+    </w:p>
+    <w:p>
+      <w:pPr>
+        <w:spacing w:after="0" w:line="240" w:lineRule="auto"/>
+        <w:rPr>
+          <w:sz w:val="22"/>
+          <w:szCs w:val="22"/>
+        </w:rPr>
+      </w:pPr>
+      <w:r>
+        <w:rPr>
+          <w:sz w:val="22"/>
+          <w:szCs w:val="22"/>
+        </w:rPr>
+        <w:t>lowlight [xopen]</w:t>
       </w:r>
     </w:p>
     <w:p>
@@ -7702,7 +7268,6 @@
           <w:szCs w:val="22"/>
         </w:rPr>
       </w:pPr>
-      <w:proofErr w:type="gramStart"/>
       <w:r>
         <w:rPr>
           <w:sz w:val="22"/>
@@ -7710,7 +7275,6 @@
         </w:rPr>
         <w:t>packed-decimal</w:t>
       </w:r>
-      <w:proofErr w:type="gramEnd"/>
     </w:p>
     <w:p>
       <w:pPr>
@@ -7816,7 +7380,6 @@
           <w:szCs w:val="22"/>
         </w:rPr>
       </w:pPr>
-      <w:proofErr w:type="spellStart"/>
       <w:r>
         <w:rPr>
           <w:sz w:val="22"/>
@@ -7824,7 +7387,6 @@
         </w:rPr>
         <w:t>ph</w:t>
       </w:r>
-      <w:proofErr w:type="spellEnd"/>
     </w:p>
     <w:p>
       <w:pPr>
@@ -8188,7 +7750,6 @@
           <w:szCs w:val="22"/>
         </w:rPr>
       </w:pPr>
-      <w:proofErr w:type="spellStart"/>
       <w:r>
         <w:rPr>
           <w:sz w:val="22"/>
@@ -8196,7 +7757,6 @@
         </w:rPr>
         <w:t>rd</w:t>
       </w:r>
-      <w:proofErr w:type="spellEnd"/>
     </w:p>
     <w:p>
       <w:pPr>
@@ -8707,23 +8267,7 @@
           <w:sz w:val="22"/>
           <w:szCs w:val="22"/>
         </w:rPr>
-        <w:t>required [</w:t>
-      </w:r>
-      <w:proofErr w:type="spellStart"/>
-      <w:r>
-        <w:rPr>
-          <w:sz w:val="22"/>
-          <w:szCs w:val="22"/>
-        </w:rPr>
-        <w:t>xopen</w:t>
-      </w:r>
-      <w:proofErr w:type="spellEnd"/>
-      <w:r>
-        <w:rPr>
-          <w:sz w:val="22"/>
-          <w:szCs w:val="22"/>
-        </w:rPr>
-        <w:t>]</w:t>
+        <w:t>required [xopen]</w:t>
       </w:r>
     </w:p>
     <w:p>
@@ -8835,23 +8379,7 @@
           <w:sz w:val="22"/>
           <w:szCs w:val="22"/>
         </w:rPr>
-        <w:t>return-code [</w:t>
-      </w:r>
-      <w:proofErr w:type="spellStart"/>
-      <w:r>
-        <w:rPr>
-          <w:sz w:val="22"/>
-          <w:szCs w:val="22"/>
-        </w:rPr>
-        <w:t>xopen</w:t>
-      </w:r>
-      <w:proofErr w:type="spellEnd"/>
-      <w:r>
-        <w:rPr>
-          <w:sz w:val="22"/>
-          <w:szCs w:val="22"/>
-        </w:rPr>
-        <w:t>]</w:t>
+        <w:t>return-code [xopen]</w:t>
       </w:r>
     </w:p>
     <w:p>
@@ -8883,23 +8411,7 @@
           <w:sz w:val="22"/>
           <w:szCs w:val="22"/>
         </w:rPr>
-        <w:t>reverse-video [</w:t>
-      </w:r>
-      <w:proofErr w:type="spellStart"/>
-      <w:r>
-        <w:rPr>
-          <w:sz w:val="22"/>
-          <w:szCs w:val="22"/>
-        </w:rPr>
-        <w:t>xopen</w:t>
-      </w:r>
-      <w:proofErr w:type="spellEnd"/>
-      <w:r>
-        <w:rPr>
-          <w:sz w:val="22"/>
-          <w:szCs w:val="22"/>
-        </w:rPr>
-        <w:t>]</w:t>
+        <w:t>reverse-video [xopen]</w:t>
       </w:r>
     </w:p>
     <w:p>
@@ -9027,42 +8539,24 @@
           <w:sz w:val="22"/>
           <w:szCs w:val="22"/>
         </w:rPr>
-        <w:t>rms-current-</w:t>
-      </w:r>
-      <w:proofErr w:type="spellStart"/>
-      <w:r>
-        <w:rPr>
-          <w:sz w:val="22"/>
-          <w:szCs w:val="22"/>
-        </w:rPr>
-        <w:t>sts</w:t>
-      </w:r>
-      <w:proofErr w:type="spellEnd"/>
-    </w:p>
-    <w:p>
-      <w:pPr>
-        <w:spacing w:after="0" w:line="240" w:lineRule="auto"/>
-        <w:rPr>
-          <w:sz w:val="22"/>
-          <w:szCs w:val="22"/>
-        </w:rPr>
-      </w:pPr>
-      <w:r>
-        <w:rPr>
-          <w:sz w:val="22"/>
-          <w:szCs w:val="22"/>
-        </w:rPr>
-        <w:t>rms-current-</w:t>
-      </w:r>
-      <w:proofErr w:type="spellStart"/>
-      <w:r>
-        <w:rPr>
-          <w:sz w:val="22"/>
-          <w:szCs w:val="22"/>
-        </w:rPr>
-        <w:t>stv</w:t>
-      </w:r>
-      <w:proofErr w:type="spellEnd"/>
+        <w:t>rms-current-sts</w:t>
+      </w:r>
+    </w:p>
+    <w:p>
+      <w:pPr>
+        <w:spacing w:after="0" w:line="240" w:lineRule="auto"/>
+        <w:rPr>
+          <w:sz w:val="22"/>
+          <w:szCs w:val="22"/>
+        </w:rPr>
+      </w:pPr>
+      <w:r>
+        <w:rPr>
+          <w:sz w:val="22"/>
+          <w:szCs w:val="22"/>
+        </w:rPr>
+        <w:t>rms-current-stv</w:t>
+      </w:r>
     </w:p>
     <w:p>
       <w:pPr>
@@ -9093,42 +8587,24 @@
           <w:sz w:val="22"/>
           <w:szCs w:val="22"/>
         </w:rPr>
-        <w:t>rms-</w:t>
-      </w:r>
-      <w:proofErr w:type="spellStart"/>
-      <w:r>
-        <w:rPr>
-          <w:sz w:val="22"/>
-          <w:szCs w:val="22"/>
-        </w:rPr>
-        <w:t>sts</w:t>
-      </w:r>
-      <w:proofErr w:type="spellEnd"/>
-    </w:p>
-    <w:p>
-      <w:pPr>
-        <w:spacing w:after="0" w:line="240" w:lineRule="auto"/>
-        <w:rPr>
-          <w:sz w:val="22"/>
-          <w:szCs w:val="22"/>
-        </w:rPr>
-      </w:pPr>
-      <w:r>
-        <w:rPr>
-          <w:sz w:val="22"/>
-          <w:szCs w:val="22"/>
-        </w:rPr>
-        <w:t>rms-</w:t>
-      </w:r>
-      <w:proofErr w:type="spellStart"/>
-      <w:r>
-        <w:rPr>
-          <w:sz w:val="22"/>
-          <w:szCs w:val="22"/>
-        </w:rPr>
-        <w:t>stv</w:t>
-      </w:r>
-      <w:proofErr w:type="spellEnd"/>
+        <w:t>rms-sts</w:t>
+      </w:r>
+    </w:p>
+    <w:p>
+      <w:pPr>
+        <w:spacing w:after="0" w:line="240" w:lineRule="auto"/>
+        <w:rPr>
+          <w:sz w:val="22"/>
+          <w:szCs w:val="22"/>
+        </w:rPr>
+      </w:pPr>
+      <w:r>
+        <w:rPr>
+          <w:sz w:val="22"/>
+          <w:szCs w:val="22"/>
+        </w:rPr>
+        <w:t>rms-stv</w:t>
+      </w:r>
     </w:p>
     <w:p>
       <w:pPr>
@@ -9216,34 +8692,17 @@
           <w:sz w:val="22"/>
           <w:szCs w:val="22"/>
         </w:rPr>
-        <w:t>screen [</w:t>
-      </w:r>
-      <w:proofErr w:type="spellStart"/>
-      <w:r>
-        <w:rPr>
-          <w:sz w:val="22"/>
-          <w:szCs w:val="22"/>
-        </w:rPr>
-        <w:t>xopen</w:t>
-      </w:r>
-      <w:proofErr w:type="spellEnd"/>
-      <w:r>
-        <w:rPr>
-          <w:sz w:val="22"/>
-          <w:szCs w:val="22"/>
-        </w:rPr>
-        <w:t>]</w:t>
-      </w:r>
-    </w:p>
-    <w:p>
-      <w:pPr>
-        <w:spacing w:after="0" w:line="240" w:lineRule="auto"/>
-        <w:rPr>
-          <w:sz w:val="22"/>
-          <w:szCs w:val="22"/>
-        </w:rPr>
-      </w:pPr>
-      <w:proofErr w:type="spellStart"/>
+        <w:t>screen [xopen]</w:t>
+      </w:r>
+    </w:p>
+    <w:p>
+      <w:pPr>
+        <w:spacing w:after="0" w:line="240" w:lineRule="auto"/>
+        <w:rPr>
+          <w:sz w:val="22"/>
+          <w:szCs w:val="22"/>
+        </w:rPr>
+      </w:pPr>
       <w:r>
         <w:rPr>
           <w:sz w:val="22"/>
@@ -9251,7 +8710,6 @@
         </w:rPr>
         <w:t>sd</w:t>
       </w:r>
-      <w:proofErr w:type="spellEnd"/>
     </w:p>
     <w:p>
       <w:pPr>
@@ -9298,23 +8756,7 @@
           <w:sz w:val="22"/>
           <w:szCs w:val="22"/>
         </w:rPr>
-        <w:t>secure [</w:t>
-      </w:r>
-      <w:proofErr w:type="spellStart"/>
-      <w:r>
-        <w:rPr>
-          <w:sz w:val="22"/>
-          <w:szCs w:val="22"/>
-        </w:rPr>
-        <w:t>xopen</w:t>
-      </w:r>
-      <w:proofErr w:type="spellEnd"/>
-      <w:r>
-        <w:rPr>
-          <w:sz w:val="22"/>
-          <w:szCs w:val="22"/>
-        </w:rPr>
-        <w:t>]</w:t>
+        <w:t>secure [xopen]</w:t>
       </w:r>
     </w:p>
     <w:p>
@@ -9725,7 +9167,6 @@
           <w:szCs w:val="22"/>
         </w:rPr>
       </w:pPr>
-      <w:proofErr w:type="gramStart"/>
       <w:r>
         <w:rPr>
           <w:sz w:val="22"/>
@@ -9733,7 +9174,6 @@
         </w:rPr>
         <w:t>special-names</w:t>
       </w:r>
-      <w:proofErr w:type="gramEnd"/>
     </w:p>
     <w:p>
       <w:pPr>
@@ -10422,23 +9862,7 @@
           <w:sz w:val="22"/>
           <w:szCs w:val="22"/>
         </w:rPr>
-        <w:t>underline [</w:t>
-      </w:r>
-      <w:proofErr w:type="spellStart"/>
-      <w:r>
-        <w:rPr>
-          <w:sz w:val="22"/>
-          <w:szCs w:val="22"/>
-        </w:rPr>
-        <w:t>xopen</w:t>
-      </w:r>
-      <w:proofErr w:type="spellEnd"/>
-      <w:r>
-        <w:rPr>
-          <w:sz w:val="22"/>
-          <w:szCs w:val="22"/>
-        </w:rPr>
-        <w:t>]</w:t>
+        <w:t>underline [xopen]</w:t>
       </w:r>
     </w:p>
     <w:p>
@@ -10747,21 +10171,12 @@
           <w:szCs w:val="22"/>
         </w:rPr>
       </w:pPr>
-      <w:proofErr w:type="spellStart"/>
-      <w:r>
-        <w:rPr>
-          <w:sz w:val="22"/>
-          <w:szCs w:val="22"/>
-        </w:rPr>
-        <w:t>vfu</w:t>
-      </w:r>
-      <w:proofErr w:type="spellEnd"/>
-      <w:r>
-        <w:rPr>
-          <w:sz w:val="22"/>
-          <w:szCs w:val="22"/>
-        </w:rPr>
-        <w:t>-channel</w:t>
+      <w:r>
+        <w:rPr>
+          <w:sz w:val="22"/>
+          <w:szCs w:val="22"/>
+        </w:rPr>
+        <w:t>vfu-channel</w:t>
       </w:r>
     </w:p>
     <w:p>
@@ -10813,7 +10228,6 @@
           <w:szCs w:val="22"/>
         </w:rPr>
       </w:pPr>
-      <w:proofErr w:type="gramStart"/>
       <w:r>
         <w:rPr>
           <w:sz w:val="22"/>
@@ -10821,7 +10235,6 @@
         </w:rPr>
         <w:t>where</w:t>
       </w:r>
-      <w:proofErr w:type="gramEnd"/>
     </w:p>
     <w:p>
       <w:pPr>
@@ -11051,7 +10464,6 @@
           <w:szCs w:val="22"/>
         </w:rPr>
       </w:pPr>
-      <w:proofErr w:type="spellStart"/>
       <w:r>
         <w:rPr>
           <w:sz w:val="22"/>
@@ -11059,7 +10471,6 @@
         </w:rPr>
         <w:t>acos</w:t>
       </w:r>
-      <w:proofErr w:type="spellEnd"/>
     </w:p>
     <w:p>
       <w:pPr>
@@ -11101,7 +10512,6 @@
           <w:szCs w:val="22"/>
         </w:rPr>
       </w:pPr>
-      <w:proofErr w:type="spellStart"/>
       <w:r>
         <w:rPr>
           <w:sz w:val="22"/>
@@ -11109,17 +10519,15 @@
         </w:rPr>
         <w:t>asin</w:t>
       </w:r>
-      <w:proofErr w:type="spellEnd"/>
-    </w:p>
-    <w:p>
-      <w:pPr>
-        <w:spacing w:after="0" w:line="240" w:lineRule="auto"/>
-        <w:rPr>
-          <w:sz w:val="22"/>
-          <w:szCs w:val="22"/>
-        </w:rPr>
-      </w:pPr>
-      <w:proofErr w:type="spellStart"/>
+    </w:p>
+    <w:p>
+      <w:pPr>
+        <w:spacing w:after="0" w:line="240" w:lineRule="auto"/>
+        <w:rPr>
+          <w:sz w:val="22"/>
+          <w:szCs w:val="22"/>
+        </w:rPr>
+      </w:pPr>
       <w:r>
         <w:rPr>
           <w:sz w:val="22"/>
@@ -11127,7 +10535,6 @@
         </w:rPr>
         <w:t>atan</w:t>
       </w:r>
-      <w:proofErr w:type="spellEnd"/>
     </w:p>
     <w:p>
       <w:pPr>
@@ -11185,7 +10592,6 @@
           <w:szCs w:val="22"/>
         </w:rPr>
       </w:pPr>
-      <w:proofErr w:type="gramStart"/>
       <w:r>
         <w:rPr>
           <w:sz w:val="22"/>
@@ -11193,7 +10599,6 @@
         </w:rPr>
         <w:t>current-date</w:t>
       </w:r>
-      <w:proofErr w:type="gramEnd"/>
     </w:p>
     <w:p>
       <w:pPr>
@@ -11240,17 +10645,8 @@
           <w:sz w:val="22"/>
           <w:szCs w:val="22"/>
         </w:rPr>
-        <w:t>day-to-</w:t>
-      </w:r>
-      <w:proofErr w:type="spellStart"/>
-      <w:r>
-        <w:rPr>
-          <w:sz w:val="22"/>
-          <w:szCs w:val="22"/>
-        </w:rPr>
-        <w:t>yyyyddd</w:t>
-      </w:r>
-      <w:proofErr w:type="spellEnd"/>
+        <w:t>day-to-yyyyddd</w:t>
+      </w:r>
     </w:p>
     <w:p>
       <w:pPr>
@@ -11281,17 +10677,8 @@
           <w:sz w:val="22"/>
           <w:szCs w:val="22"/>
         </w:rPr>
-        <w:t>date-to-</w:t>
-      </w:r>
-      <w:proofErr w:type="spellStart"/>
-      <w:r>
-        <w:rPr>
-          <w:sz w:val="22"/>
-          <w:szCs w:val="22"/>
-        </w:rPr>
-        <w:t>yyyymmdd</w:t>
-      </w:r>
-      <w:proofErr w:type="spellEnd"/>
+        <w:t>date-to-yyyymmdd</w:t>
+      </w:r>
     </w:p>
     <w:p>
       <w:pPr>
@@ -11621,7 +11008,6 @@
           <w:szCs w:val="22"/>
         </w:rPr>
       </w:pPr>
-      <w:proofErr w:type="spellStart"/>
       <w:r>
         <w:rPr>
           <w:sz w:val="22"/>
@@ -11629,42 +11015,31 @@
         </w:rPr>
         <w:t>numval</w:t>
       </w:r>
-      <w:proofErr w:type="spellEnd"/>
-    </w:p>
-    <w:p>
-      <w:pPr>
-        <w:spacing w:after="0" w:line="240" w:lineRule="auto"/>
-        <w:rPr>
-          <w:sz w:val="22"/>
-          <w:szCs w:val="22"/>
-        </w:rPr>
-      </w:pPr>
-      <w:proofErr w:type="spellStart"/>
-      <w:r>
-        <w:rPr>
-          <w:sz w:val="22"/>
-          <w:szCs w:val="22"/>
-        </w:rPr>
-        <w:t>numval</w:t>
-      </w:r>
-      <w:proofErr w:type="spellEnd"/>
-      <w:r>
-        <w:rPr>
-          <w:sz w:val="22"/>
-          <w:szCs w:val="22"/>
-        </w:rPr>
-        <w:t>-c</w:t>
-      </w:r>
-    </w:p>
-    <w:p>
-      <w:pPr>
-        <w:spacing w:after="0" w:line="240" w:lineRule="auto"/>
-        <w:rPr>
-          <w:sz w:val="22"/>
-          <w:szCs w:val="22"/>
-        </w:rPr>
-      </w:pPr>
-      <w:proofErr w:type="spellStart"/>
+    </w:p>
+    <w:p>
+      <w:pPr>
+        <w:spacing w:after="0" w:line="240" w:lineRule="auto"/>
+        <w:rPr>
+          <w:sz w:val="22"/>
+          <w:szCs w:val="22"/>
+        </w:rPr>
+      </w:pPr>
+      <w:r>
+        <w:rPr>
+          <w:sz w:val="22"/>
+          <w:szCs w:val="22"/>
+        </w:rPr>
+        <w:t>numval-c</w:t>
+      </w:r>
+    </w:p>
+    <w:p>
+      <w:pPr>
+        <w:spacing w:after="0" w:line="240" w:lineRule="auto"/>
+        <w:rPr>
+          <w:sz w:val="22"/>
+          <w:szCs w:val="22"/>
+        </w:rPr>
+      </w:pPr>
       <w:r>
         <w:rPr>
           <w:sz w:val="22"/>
@@ -11672,67 +11047,47 @@
         </w:rPr>
         <w:t>ord</w:t>
       </w:r>
-      <w:proofErr w:type="spellEnd"/>
-    </w:p>
-    <w:p>
-      <w:pPr>
-        <w:spacing w:after="0" w:line="240" w:lineRule="auto"/>
-        <w:rPr>
-          <w:sz w:val="22"/>
-          <w:szCs w:val="22"/>
-        </w:rPr>
-      </w:pPr>
-      <w:proofErr w:type="spellStart"/>
-      <w:r>
-        <w:rPr>
-          <w:sz w:val="22"/>
-          <w:szCs w:val="22"/>
-        </w:rPr>
-        <w:t>ord</w:t>
-      </w:r>
-      <w:proofErr w:type="spellEnd"/>
-      <w:r>
-        <w:rPr>
-          <w:sz w:val="22"/>
-          <w:szCs w:val="22"/>
-        </w:rPr>
-        <w:t>-max</w:t>
-      </w:r>
-    </w:p>
-    <w:p>
-      <w:pPr>
-        <w:spacing w:after="0" w:line="240" w:lineRule="auto"/>
-        <w:rPr>
-          <w:sz w:val="22"/>
-          <w:szCs w:val="22"/>
-        </w:rPr>
-      </w:pPr>
-      <w:proofErr w:type="spellStart"/>
-      <w:r>
-        <w:rPr>
-          <w:sz w:val="22"/>
-          <w:szCs w:val="22"/>
-        </w:rPr>
-        <w:t>ord</w:t>
-      </w:r>
-      <w:proofErr w:type="spellEnd"/>
-      <w:r>
-        <w:rPr>
-          <w:sz w:val="22"/>
-          <w:szCs w:val="22"/>
-        </w:rPr>
-        <w:t>-min</w:t>
-      </w:r>
-    </w:p>
-    <w:p>
-      <w:pPr>
-        <w:spacing w:after="0" w:line="240" w:lineRule="auto"/>
-        <w:rPr>
-          <w:sz w:val="22"/>
-          <w:szCs w:val="22"/>
-        </w:rPr>
-      </w:pPr>
-      <w:proofErr w:type="gramStart"/>
+    </w:p>
+    <w:p>
+      <w:pPr>
+        <w:spacing w:after="0" w:line="240" w:lineRule="auto"/>
+        <w:rPr>
+          <w:sz w:val="22"/>
+          <w:szCs w:val="22"/>
+        </w:rPr>
+      </w:pPr>
+      <w:r>
+        <w:rPr>
+          <w:sz w:val="22"/>
+          <w:szCs w:val="22"/>
+        </w:rPr>
+        <w:t>ord-max</w:t>
+      </w:r>
+    </w:p>
+    <w:p>
+      <w:pPr>
+        <w:spacing w:after="0" w:line="240" w:lineRule="auto"/>
+        <w:rPr>
+          <w:sz w:val="22"/>
+          <w:szCs w:val="22"/>
+        </w:rPr>
+      </w:pPr>
+      <w:r>
+        <w:rPr>
+          <w:sz w:val="22"/>
+          <w:szCs w:val="22"/>
+        </w:rPr>
+        <w:t>ord-min</w:t>
+      </w:r>
+    </w:p>
+    <w:p>
+      <w:pPr>
+        <w:spacing w:after="0" w:line="240" w:lineRule="auto"/>
+        <w:rPr>
+          <w:sz w:val="22"/>
+          <w:szCs w:val="22"/>
+        </w:rPr>
+      </w:pPr>
       <w:r>
         <w:rPr>
           <w:sz w:val="22"/>
@@ -11740,7 +11095,6 @@
         </w:rPr>
         <w:t>present-value</w:t>
       </w:r>
-      <w:proofErr w:type="gramEnd"/>
     </w:p>
     <w:p>
       <w:pPr>
@@ -11942,7 +11296,6 @@
           <w:szCs w:val="22"/>
         </w:rPr>
       </w:pPr>
-      <w:proofErr w:type="spellStart"/>
       <w:r>
         <w:rPr>
           <w:sz w:val="22"/>
@@ -11950,17 +11303,15 @@
         </w:rPr>
         <w:t>triml</w:t>
       </w:r>
-      <w:proofErr w:type="spellEnd"/>
-    </w:p>
-    <w:p>
-      <w:pPr>
-        <w:spacing w:after="0" w:line="240" w:lineRule="auto"/>
-        <w:rPr>
-          <w:sz w:val="22"/>
-          <w:szCs w:val="22"/>
-        </w:rPr>
-      </w:pPr>
-      <w:proofErr w:type="spellStart"/>
+    </w:p>
+    <w:p>
+      <w:pPr>
+        <w:spacing w:after="0" w:line="240" w:lineRule="auto"/>
+        <w:rPr>
+          <w:sz w:val="22"/>
+          <w:szCs w:val="22"/>
+        </w:rPr>
+      </w:pPr>
       <w:r>
         <w:rPr>
           <w:sz w:val="22"/>
@@ -11968,7 +11319,6 @@
         </w:rPr>
         <w:t>trimr</w:t>
       </w:r>
-      <w:proofErr w:type="spellEnd"/>
     </w:p>
     <w:p>
       <w:pPr>
@@ -12047,17 +11397,8 @@
           <w:sz w:val="22"/>
           <w:szCs w:val="22"/>
         </w:rPr>
-        <w:t>year-to-</w:t>
-      </w:r>
-      <w:proofErr w:type="spellStart"/>
-      <w:r>
-        <w:rPr>
-          <w:sz w:val="22"/>
-          <w:szCs w:val="22"/>
-        </w:rPr>
-        <w:t>yyyy</w:t>
-      </w:r>
-      <w:proofErr w:type="spellEnd"/>
+        <w:t>year-to-yyyy</w:t>
+      </w:r>
       <w:r>
         <w:rPr>
           <w:sz w:val="22"/>

</xml_diff>